<commit_message>
fix Issue in LT13
</commit_message>
<xml_diff>
--- a/лабы 2 семестр/ЛР13/ЛР13.docx
+++ b/лабы 2 семестр/ЛР13/ЛР13.docx
@@ -1005,36 +1005,108 @@
               <w:rFonts w:ascii="Times New Roman" w:eastAsiaTheme="majorEastAsia" w:hAnsi="Times New Roman" w:cs="Times New Roman"/>
               <w:sz w:val="28"/>
               <w:szCs w:val="28"/>
-              <w:lang w:val="en-US"/>
-            </w:rPr>
-          </w:pPr>
-          <w:r>
-            <w:rPr>
-              <w:rFonts w:ascii="Times New Roman" w:eastAsiaTheme="majorEastAsia" w:hAnsi="Times New Roman" w:cs="Times New Roman"/>
-              <w:sz w:val="28"/>
-              <w:szCs w:val="28"/>
-              <w:lang w:val="en-US"/>
-            </w:rPr>
-            <w:t>#include &lt;iostream&gt;</w:t>
-          </w:r>
-        </w:p>
-        <w:p>
-          <w:pPr>
-            <w:rPr>
-              <w:rFonts w:ascii="Times New Roman" w:eastAsiaTheme="majorEastAsia" w:hAnsi="Times New Roman" w:cs="Times New Roman"/>
-              <w:sz w:val="28"/>
-              <w:szCs w:val="28"/>
-              <w:lang w:val="en-US"/>
-            </w:rPr>
-          </w:pPr>
-          <w:r>
-            <w:rPr>
-              <w:rFonts w:ascii="Times New Roman" w:eastAsiaTheme="majorEastAsia" w:hAnsi="Times New Roman" w:cs="Times New Roman"/>
-              <w:sz w:val="28"/>
-              <w:szCs w:val="28"/>
-              <w:lang w:val="en-US"/>
-            </w:rPr>
-            <w:t>#include &lt;string&gt;</w:t>
+              <w:lang w:val="ru-RU"/>
+            </w:rPr>
+          </w:pPr>
+          <w:r>
+            <w:rPr>
+              <w:rFonts w:ascii="Times New Roman" w:eastAsiaTheme="majorEastAsia" w:hAnsi="Times New Roman" w:cs="Times New Roman"/>
+              <w:sz w:val="28"/>
+              <w:szCs w:val="28"/>
+              <w:lang w:val="ru-RU"/>
+            </w:rPr>
+            <w:t>#</w:t>
+          </w:r>
+          <w:r>
+            <w:rPr>
+              <w:rFonts w:ascii="Times New Roman" w:eastAsiaTheme="majorEastAsia" w:hAnsi="Times New Roman" w:cs="Times New Roman"/>
+              <w:sz w:val="28"/>
+              <w:szCs w:val="28"/>
+              <w:lang w:val="en-US"/>
+            </w:rPr>
+            <w:t>include</w:t>
+          </w:r>
+          <w:r>
+            <w:rPr>
+              <w:rFonts w:ascii="Times New Roman" w:eastAsiaTheme="majorEastAsia" w:hAnsi="Times New Roman" w:cs="Times New Roman"/>
+              <w:sz w:val="28"/>
+              <w:szCs w:val="28"/>
+              <w:lang w:val="ru-RU"/>
+            </w:rPr>
+            <w:t xml:space="preserve"> &lt;</w:t>
+          </w:r>
+          <w:r>
+            <w:rPr>
+              <w:rFonts w:ascii="Times New Roman" w:eastAsiaTheme="majorEastAsia" w:hAnsi="Times New Roman" w:cs="Times New Roman"/>
+              <w:sz w:val="28"/>
+              <w:szCs w:val="28"/>
+              <w:lang w:val="en-US"/>
+            </w:rPr>
+            <w:t>iostream</w:t>
+          </w:r>
+          <w:r>
+            <w:rPr>
+              <w:rFonts w:ascii="Times New Roman" w:eastAsiaTheme="majorEastAsia" w:hAnsi="Times New Roman" w:cs="Times New Roman"/>
+              <w:sz w:val="28"/>
+              <w:szCs w:val="28"/>
+              <w:lang w:val="ru-RU"/>
+            </w:rPr>
+            <w:t>&gt;</w:t>
+          </w:r>
+        </w:p>
+        <w:p>
+          <w:pPr>
+            <w:rPr>
+              <w:rFonts w:ascii="Times New Roman" w:eastAsiaTheme="majorEastAsia" w:hAnsi="Times New Roman" w:cs="Times New Roman"/>
+              <w:sz w:val="28"/>
+              <w:szCs w:val="28"/>
+              <w:lang w:val="ru-RU"/>
+            </w:rPr>
+          </w:pPr>
+          <w:r>
+            <w:rPr>
+              <w:rFonts w:ascii="Times New Roman" w:eastAsiaTheme="majorEastAsia" w:hAnsi="Times New Roman" w:cs="Times New Roman"/>
+              <w:sz w:val="28"/>
+              <w:szCs w:val="28"/>
+              <w:lang w:val="ru-RU"/>
+            </w:rPr>
+            <w:t>#</w:t>
+          </w:r>
+          <w:r>
+            <w:rPr>
+              <w:rFonts w:ascii="Times New Roman" w:eastAsiaTheme="majorEastAsia" w:hAnsi="Times New Roman" w:cs="Times New Roman"/>
+              <w:sz w:val="28"/>
+              <w:szCs w:val="28"/>
+              <w:lang w:val="en-US"/>
+            </w:rPr>
+            <w:t>include</w:t>
+          </w:r>
+          <w:r>
+            <w:rPr>
+              <w:rFonts w:ascii="Times New Roman" w:eastAsiaTheme="majorEastAsia" w:hAnsi="Times New Roman" w:cs="Times New Roman"/>
+              <w:sz w:val="28"/>
+              <w:szCs w:val="28"/>
+              <w:lang w:val="ru-RU"/>
+            </w:rPr>
+            <w:t xml:space="preserve"> &lt;</w:t>
+          </w:r>
+          <w:r>
+            <w:rPr>
+              <w:rFonts w:ascii="Times New Roman" w:eastAsiaTheme="majorEastAsia" w:hAnsi="Times New Roman" w:cs="Times New Roman"/>
+              <w:sz w:val="28"/>
+              <w:szCs w:val="28"/>
+              <w:lang w:val="en-US"/>
+            </w:rPr>
+            <w:t>string</w:t>
+          </w:r>
+          <w:r>
+            <w:rPr>
+              <w:rFonts w:ascii="Times New Roman" w:eastAsiaTheme="majorEastAsia" w:hAnsi="Times New Roman" w:cs="Times New Roman"/>
+              <w:sz w:val="28"/>
+              <w:szCs w:val="28"/>
+              <w:lang w:val="ru-RU"/>
+            </w:rPr>
+            <w:t>&gt;</w:t>
           </w:r>
         </w:p>
         <w:p>
@@ -7252,6 +7324,86 @@
         </w:p>
         <w:p>
           <w:pPr>
+            <w:ind w:left="1440" w:firstLine="720"/>
+            <w:rPr>
+              <w:rFonts w:ascii="Times New Roman" w:eastAsiaTheme="majorEastAsia" w:hAnsi="Times New Roman" w:cs="Times New Roman"/>
+              <w:sz w:val="28"/>
+              <w:szCs w:val="28"/>
+              <w:lang w:val="en-US"/>
+            </w:rPr>
+          </w:pPr>
+          <w:r>
+            <w:rPr>
+              <w:rFonts w:ascii="Times New Roman" w:eastAsiaTheme="majorEastAsia" w:hAnsi="Times New Roman" w:cs="Times New Roman"/>
+              <w:sz w:val="28"/>
+              <w:szCs w:val="28"/>
+              <w:lang w:val="en-US"/>
+            </w:rPr>
+            <w:t>if (</w:t>
+          </w:r>
+          <w:proofErr w:type="spellStart"/>
+          <w:r>
+            <w:rPr>
+              <w:rFonts w:ascii="Times New Roman" w:eastAsiaTheme="majorEastAsia" w:hAnsi="Times New Roman" w:cs="Times New Roman"/>
+              <w:sz w:val="28"/>
+              <w:szCs w:val="28"/>
+              <w:lang w:val="en-US"/>
+            </w:rPr>
+            <w:t>solveOPZ</w:t>
+          </w:r>
+          <w:proofErr w:type="spellEnd"/>
+          <w:r>
+            <w:rPr>
+              <w:rFonts w:ascii="Times New Roman" w:eastAsiaTheme="majorEastAsia" w:hAnsi="Times New Roman" w:cs="Times New Roman"/>
+              <w:sz w:val="28"/>
+              <w:szCs w:val="28"/>
+              <w:lang w:val="en-US"/>
+            </w:rPr>
+            <w:t>(</w:t>
+          </w:r>
+          <w:proofErr w:type="spellStart"/>
+          <w:r>
+            <w:rPr>
+              <w:rFonts w:ascii="Times New Roman" w:eastAsiaTheme="majorEastAsia" w:hAnsi="Times New Roman" w:cs="Times New Roman"/>
+              <w:sz w:val="28"/>
+              <w:szCs w:val="28"/>
+              <w:lang w:val="en-US"/>
+            </w:rPr>
+            <w:t>arrExp</w:t>
+          </w:r>
+          <w:proofErr w:type="spellEnd"/>
+          <w:r>
+            <w:rPr>
+              <w:rFonts w:ascii="Times New Roman" w:eastAsiaTheme="majorEastAsia" w:hAnsi="Times New Roman" w:cs="Times New Roman"/>
+              <w:sz w:val="28"/>
+              <w:szCs w:val="28"/>
+              <w:lang w:val="en-US"/>
+            </w:rPr>
+            <w:t>[</w:t>
+          </w:r>
+          <w:proofErr w:type="spellStart"/>
+          <w:r>
+            <w:rPr>
+              <w:rFonts w:ascii="Times New Roman" w:eastAsiaTheme="majorEastAsia" w:hAnsi="Times New Roman" w:cs="Times New Roman"/>
+              <w:sz w:val="28"/>
+              <w:szCs w:val="28"/>
+              <w:lang w:val="en-US"/>
+            </w:rPr>
+            <w:t>i</w:t>
+          </w:r>
+          <w:proofErr w:type="spellEnd"/>
+          <w:r>
+            <w:rPr>
+              <w:rFonts w:ascii="Times New Roman" w:eastAsiaTheme="majorEastAsia" w:hAnsi="Times New Roman" w:cs="Times New Roman"/>
+              <w:sz w:val="28"/>
+              <w:szCs w:val="28"/>
+              <w:lang w:val="en-US"/>
+            </w:rPr>
+            <w:t>]) == -1) continue;</w:t>
+          </w:r>
+        </w:p>
+        <w:p>
+          <w:pPr>
             <w:ind w:left="720"/>
             <w:rPr>
               <w:rFonts w:ascii="Times New Roman" w:eastAsiaTheme="majorEastAsia" w:hAnsi="Times New Roman" w:cs="Times New Roman"/>
@@ -7489,267 +7641,1066 @@
               <w:szCs w:val="28"/>
               <w:lang w:val="en-US"/>
             </w:rPr>
+            <w:tab/>
+            <w:t>string expression1 = "3 1 +";</w:t>
+          </w:r>
+        </w:p>
+        <w:p>
+          <w:pPr>
+            <w:rPr>
+              <w:rFonts w:ascii="Times New Roman" w:eastAsiaTheme="majorEastAsia" w:hAnsi="Times New Roman" w:cs="Times New Roman"/>
+              <w:sz w:val="28"/>
+              <w:szCs w:val="28"/>
+              <w:lang w:val="en-US"/>
+            </w:rPr>
+          </w:pPr>
+          <w:r>
+            <w:rPr>
+              <w:rFonts w:ascii="Times New Roman" w:eastAsiaTheme="majorEastAsia" w:hAnsi="Times New Roman" w:cs="Times New Roman"/>
+              <w:sz w:val="28"/>
+              <w:szCs w:val="28"/>
+              <w:lang w:val="en-US"/>
+            </w:rPr>
+            <w:tab/>
+            <w:t>string expression2 = "12 5 * 10 -";</w:t>
+          </w:r>
+        </w:p>
+        <w:p>
+          <w:pPr>
+            <w:rPr>
+              <w:rFonts w:ascii="Times New Roman" w:eastAsiaTheme="majorEastAsia" w:hAnsi="Times New Roman" w:cs="Times New Roman"/>
+              <w:sz w:val="28"/>
+              <w:szCs w:val="28"/>
+              <w:lang w:val="en-US"/>
+            </w:rPr>
+          </w:pPr>
+          <w:r>
+            <w:rPr>
+              <w:rFonts w:ascii="Times New Roman" w:eastAsiaTheme="majorEastAsia" w:hAnsi="Times New Roman" w:cs="Times New Roman"/>
+              <w:sz w:val="28"/>
+              <w:szCs w:val="28"/>
+              <w:lang w:val="en-US"/>
+            </w:rPr>
+            <w:tab/>
+            <w:t>string expression3 = "1 2 30 + *";</w:t>
+          </w:r>
+        </w:p>
+        <w:p>
+          <w:pPr>
+            <w:rPr>
+              <w:rFonts w:ascii="Times New Roman" w:eastAsiaTheme="majorEastAsia" w:hAnsi="Times New Roman" w:cs="Times New Roman"/>
+              <w:sz w:val="28"/>
+              <w:szCs w:val="28"/>
+              <w:lang w:val="en-US"/>
+            </w:rPr>
+          </w:pPr>
+          <w:r>
+            <w:rPr>
+              <w:rFonts w:ascii="Times New Roman" w:eastAsiaTheme="majorEastAsia" w:hAnsi="Times New Roman" w:cs="Times New Roman"/>
+              <w:sz w:val="28"/>
+              <w:szCs w:val="28"/>
+              <w:lang w:val="en-US"/>
+            </w:rPr>
+            <w:tab/>
+            <w:t>string expression4 = "2 10 + 2 4 + 6 - 2 /";</w:t>
+          </w:r>
+        </w:p>
+        <w:p>
+          <w:pPr>
+            <w:rPr>
+              <w:rFonts w:ascii="Times New Roman" w:eastAsiaTheme="majorEastAsia" w:hAnsi="Times New Roman" w:cs="Times New Roman"/>
+              <w:sz w:val="28"/>
+              <w:szCs w:val="28"/>
+              <w:lang w:val="en-US"/>
+            </w:rPr>
+          </w:pPr>
+          <w:r>
+            <w:rPr>
+              <w:rFonts w:ascii="Times New Roman" w:eastAsiaTheme="majorEastAsia" w:hAnsi="Times New Roman" w:cs="Times New Roman"/>
+              <w:sz w:val="28"/>
+              <w:szCs w:val="28"/>
+              <w:lang w:val="en-US"/>
+            </w:rPr>
+            <w:tab/>
+            <w:t xml:space="preserve">if (expression4 == </w:t>
+          </w:r>
+          <w:proofErr w:type="spellStart"/>
+          <w:proofErr w:type="gramStart"/>
+          <w:r>
+            <w:rPr>
+              <w:rFonts w:ascii="Times New Roman" w:eastAsiaTheme="majorEastAsia" w:hAnsi="Times New Roman" w:cs="Times New Roman"/>
+              <w:sz w:val="28"/>
+              <w:szCs w:val="28"/>
+              <w:lang w:val="en-US"/>
+            </w:rPr>
+            <w:t>arrExp</w:t>
+          </w:r>
+          <w:proofErr w:type="spellEnd"/>
+          <w:r>
+            <w:rPr>
+              <w:rFonts w:ascii="Times New Roman" w:eastAsiaTheme="majorEastAsia" w:hAnsi="Times New Roman" w:cs="Times New Roman"/>
+              <w:sz w:val="28"/>
+              <w:szCs w:val="28"/>
+              <w:lang w:val="en-US"/>
+            </w:rPr>
+            <w:t>[</w:t>
+          </w:r>
+          <w:proofErr w:type="gramEnd"/>
+          <w:r>
+            <w:rPr>
+              <w:rFonts w:ascii="Times New Roman" w:eastAsiaTheme="majorEastAsia" w:hAnsi="Times New Roman" w:cs="Times New Roman"/>
+              <w:sz w:val="28"/>
+              <w:szCs w:val="28"/>
+              <w:lang w:val="en-US"/>
+            </w:rPr>
+            <w:t>3]) {</w:t>
+          </w:r>
+        </w:p>
+        <w:p>
+          <w:pPr>
+            <w:rPr>
+              <w:rFonts w:ascii="Times New Roman" w:eastAsiaTheme="majorEastAsia" w:hAnsi="Times New Roman" w:cs="Times New Roman"/>
+              <w:sz w:val="28"/>
+              <w:szCs w:val="28"/>
+              <w:lang w:val="en-US"/>
+            </w:rPr>
+          </w:pPr>
+          <w:r>
+            <w:rPr>
+              <w:rFonts w:ascii="Times New Roman" w:eastAsiaTheme="majorEastAsia" w:hAnsi="Times New Roman" w:cs="Times New Roman"/>
+              <w:sz w:val="28"/>
+              <w:szCs w:val="28"/>
+              <w:lang w:val="en-US"/>
+            </w:rPr>
+            <w:tab/>
+          </w:r>
+          <w:r>
+            <w:rPr>
+              <w:rFonts w:ascii="Times New Roman" w:eastAsiaTheme="majorEastAsia" w:hAnsi="Times New Roman" w:cs="Times New Roman"/>
+              <w:sz w:val="28"/>
+              <w:szCs w:val="28"/>
+              <w:lang w:val="en-US"/>
+            </w:rPr>
+            <w:tab/>
+          </w:r>
+          <w:proofErr w:type="spellStart"/>
+          <w:r>
+            <w:rPr>
+              <w:rFonts w:ascii="Times New Roman" w:eastAsiaTheme="majorEastAsia" w:hAnsi="Times New Roman" w:cs="Times New Roman"/>
+              <w:sz w:val="28"/>
+              <w:szCs w:val="28"/>
+              <w:lang w:val="en-US"/>
+            </w:rPr>
+            <w:t>cout</w:t>
+          </w:r>
+          <w:proofErr w:type="spellEnd"/>
+          <w:r>
+            <w:rPr>
+              <w:rFonts w:ascii="Times New Roman" w:eastAsiaTheme="majorEastAsia" w:hAnsi="Times New Roman" w:cs="Times New Roman"/>
+              <w:sz w:val="28"/>
+              <w:szCs w:val="28"/>
+              <w:lang w:val="en-US"/>
+            </w:rPr>
+            <w:t xml:space="preserve"> &lt;&lt; "123213" &lt;&lt; </w:t>
+          </w:r>
+          <w:proofErr w:type="spellStart"/>
+          <w:r>
+            <w:rPr>
+              <w:rFonts w:ascii="Times New Roman" w:eastAsiaTheme="majorEastAsia" w:hAnsi="Times New Roman" w:cs="Times New Roman"/>
+              <w:sz w:val="28"/>
+              <w:szCs w:val="28"/>
+              <w:lang w:val="en-US"/>
+            </w:rPr>
+            <w:t>endl</w:t>
+          </w:r>
+          <w:proofErr w:type="spellEnd"/>
+          <w:r>
+            <w:rPr>
+              <w:rFonts w:ascii="Times New Roman" w:eastAsiaTheme="majorEastAsia" w:hAnsi="Times New Roman" w:cs="Times New Roman"/>
+              <w:sz w:val="28"/>
+              <w:szCs w:val="28"/>
+              <w:lang w:val="en-US"/>
+            </w:rPr>
+            <w:t>;</w:t>
+          </w:r>
+        </w:p>
+        <w:p>
+          <w:pPr>
+            <w:rPr>
+              <w:rFonts w:ascii="Times New Roman" w:eastAsiaTheme="majorEastAsia" w:hAnsi="Times New Roman" w:cs="Times New Roman"/>
+              <w:sz w:val="28"/>
+              <w:szCs w:val="28"/>
+              <w:lang w:val="en-US"/>
+            </w:rPr>
+          </w:pPr>
+          <w:r>
+            <w:rPr>
+              <w:rFonts w:ascii="Times New Roman" w:eastAsiaTheme="majorEastAsia" w:hAnsi="Times New Roman" w:cs="Times New Roman"/>
+              <w:sz w:val="28"/>
+              <w:szCs w:val="28"/>
+              <w:lang w:val="en-US"/>
+            </w:rPr>
+            <w:tab/>
+            <w:t>}</w:t>
+          </w:r>
+        </w:p>
+        <w:p>
+          <w:pPr>
+            <w:rPr>
+              <w:rFonts w:ascii="Times New Roman" w:eastAsiaTheme="majorEastAsia" w:hAnsi="Times New Roman" w:cs="Times New Roman"/>
+              <w:sz w:val="28"/>
+              <w:szCs w:val="28"/>
+              <w:lang w:val="en-US"/>
+            </w:rPr>
+          </w:pPr>
+        </w:p>
+        <w:p>
+          <w:pPr>
+            <w:rPr>
+              <w:rFonts w:ascii="Times New Roman" w:eastAsiaTheme="majorEastAsia" w:hAnsi="Times New Roman" w:cs="Times New Roman"/>
+              <w:sz w:val="28"/>
+              <w:szCs w:val="28"/>
+              <w:lang w:val="en-US"/>
+            </w:rPr>
+          </w:pPr>
+        </w:p>
+        <w:p>
+          <w:pPr>
+            <w:rPr>
+              <w:rFonts w:ascii="Times New Roman" w:eastAsiaTheme="majorEastAsia" w:hAnsi="Times New Roman" w:cs="Times New Roman"/>
+              <w:sz w:val="28"/>
+              <w:szCs w:val="28"/>
+              <w:lang w:val="en-US"/>
+            </w:rPr>
+          </w:pPr>
+          <w:r>
+            <w:rPr>
+              <w:rFonts w:ascii="Times New Roman" w:eastAsiaTheme="majorEastAsia" w:hAnsi="Times New Roman" w:cs="Times New Roman"/>
+              <w:sz w:val="28"/>
+              <w:szCs w:val="28"/>
+              <w:lang w:val="en-US"/>
+            </w:rPr>
+            <w:tab/>
+          </w:r>
+          <w:proofErr w:type="spellStart"/>
+          <w:r>
+            <w:rPr>
+              <w:rFonts w:ascii="Times New Roman" w:eastAsiaTheme="majorEastAsia" w:hAnsi="Times New Roman" w:cs="Times New Roman"/>
+              <w:sz w:val="28"/>
+              <w:szCs w:val="28"/>
+              <w:lang w:val="en-US"/>
+            </w:rPr>
+            <w:t>cout</w:t>
+          </w:r>
+          <w:proofErr w:type="spellEnd"/>
+          <w:r>
+            <w:rPr>
+              <w:rFonts w:ascii="Times New Roman" w:eastAsiaTheme="majorEastAsia" w:hAnsi="Times New Roman" w:cs="Times New Roman"/>
+              <w:sz w:val="28"/>
+              <w:szCs w:val="28"/>
+              <w:lang w:val="en-US"/>
+            </w:rPr>
+            <w:t xml:space="preserve"> &lt;&lt; </w:t>
+          </w:r>
+          <w:proofErr w:type="spellStart"/>
+          <w:r>
+            <w:rPr>
+              <w:rFonts w:ascii="Times New Roman" w:eastAsiaTheme="majorEastAsia" w:hAnsi="Times New Roman" w:cs="Times New Roman"/>
+              <w:sz w:val="28"/>
+              <w:szCs w:val="28"/>
+              <w:lang w:val="en-US"/>
+            </w:rPr>
+            <w:t>solveOPZ</w:t>
+          </w:r>
+          <w:proofErr w:type="spellEnd"/>
+          <w:r>
+            <w:rPr>
+              <w:rFonts w:ascii="Times New Roman" w:eastAsiaTheme="majorEastAsia" w:hAnsi="Times New Roman" w:cs="Times New Roman"/>
+              <w:sz w:val="28"/>
+              <w:szCs w:val="28"/>
+              <w:lang w:val="en-US"/>
+            </w:rPr>
+            <w:t xml:space="preserve">(expression1) &lt;&lt; </w:t>
+          </w:r>
+          <w:proofErr w:type="spellStart"/>
+          <w:r>
+            <w:rPr>
+              <w:rFonts w:ascii="Times New Roman" w:eastAsiaTheme="majorEastAsia" w:hAnsi="Times New Roman" w:cs="Times New Roman"/>
+              <w:sz w:val="28"/>
+              <w:szCs w:val="28"/>
+              <w:lang w:val="en-US"/>
+            </w:rPr>
+            <w:t>endl</w:t>
+          </w:r>
+          <w:proofErr w:type="spellEnd"/>
+          <w:r>
+            <w:rPr>
+              <w:rFonts w:ascii="Times New Roman" w:eastAsiaTheme="majorEastAsia" w:hAnsi="Times New Roman" w:cs="Times New Roman"/>
+              <w:sz w:val="28"/>
+              <w:szCs w:val="28"/>
+              <w:lang w:val="en-US"/>
+            </w:rPr>
+            <w:t>;</w:t>
+          </w:r>
+        </w:p>
+        <w:p>
+          <w:pPr>
+            <w:rPr>
+              <w:rFonts w:ascii="Times New Roman" w:eastAsiaTheme="majorEastAsia" w:hAnsi="Times New Roman" w:cs="Times New Roman"/>
+              <w:sz w:val="28"/>
+              <w:szCs w:val="28"/>
+              <w:lang w:val="en-US"/>
+            </w:rPr>
+          </w:pPr>
+          <w:r>
+            <w:rPr>
+              <w:rFonts w:ascii="Times New Roman" w:eastAsiaTheme="majorEastAsia" w:hAnsi="Times New Roman" w:cs="Times New Roman"/>
+              <w:sz w:val="28"/>
+              <w:szCs w:val="28"/>
+              <w:lang w:val="en-US"/>
+            </w:rPr>
+            <w:tab/>
+          </w:r>
+          <w:proofErr w:type="spellStart"/>
+          <w:r>
+            <w:rPr>
+              <w:rFonts w:ascii="Times New Roman" w:eastAsiaTheme="majorEastAsia" w:hAnsi="Times New Roman" w:cs="Times New Roman"/>
+              <w:sz w:val="28"/>
+              <w:szCs w:val="28"/>
+              <w:lang w:val="en-US"/>
+            </w:rPr>
+            <w:t>cout</w:t>
+          </w:r>
+          <w:proofErr w:type="spellEnd"/>
+          <w:r>
+            <w:rPr>
+              <w:rFonts w:ascii="Times New Roman" w:eastAsiaTheme="majorEastAsia" w:hAnsi="Times New Roman" w:cs="Times New Roman"/>
+              <w:sz w:val="28"/>
+              <w:szCs w:val="28"/>
+              <w:lang w:val="en-US"/>
+            </w:rPr>
+            <w:t xml:space="preserve"> &lt;&lt; </w:t>
+          </w:r>
+          <w:proofErr w:type="spellStart"/>
+          <w:r>
+            <w:rPr>
+              <w:rFonts w:ascii="Times New Roman" w:eastAsiaTheme="majorEastAsia" w:hAnsi="Times New Roman" w:cs="Times New Roman"/>
+              <w:sz w:val="28"/>
+              <w:szCs w:val="28"/>
+              <w:lang w:val="en-US"/>
+            </w:rPr>
+            <w:t>solveOPZ</w:t>
+          </w:r>
+          <w:proofErr w:type="spellEnd"/>
+          <w:r>
+            <w:rPr>
+              <w:rFonts w:ascii="Times New Roman" w:eastAsiaTheme="majorEastAsia" w:hAnsi="Times New Roman" w:cs="Times New Roman"/>
+              <w:sz w:val="28"/>
+              <w:szCs w:val="28"/>
+              <w:lang w:val="en-US"/>
+            </w:rPr>
+            <w:t xml:space="preserve">(expression2) &lt;&lt; </w:t>
+          </w:r>
+          <w:proofErr w:type="spellStart"/>
+          <w:r>
+            <w:rPr>
+              <w:rFonts w:ascii="Times New Roman" w:eastAsiaTheme="majorEastAsia" w:hAnsi="Times New Roman" w:cs="Times New Roman"/>
+              <w:sz w:val="28"/>
+              <w:szCs w:val="28"/>
+              <w:lang w:val="en-US"/>
+            </w:rPr>
+            <w:t>endl</w:t>
+          </w:r>
+          <w:proofErr w:type="spellEnd"/>
+          <w:r>
+            <w:rPr>
+              <w:rFonts w:ascii="Times New Roman" w:eastAsiaTheme="majorEastAsia" w:hAnsi="Times New Roman" w:cs="Times New Roman"/>
+              <w:sz w:val="28"/>
+              <w:szCs w:val="28"/>
+              <w:lang w:val="en-US"/>
+            </w:rPr>
+            <w:t>;</w:t>
+          </w:r>
+        </w:p>
+        <w:p>
+          <w:pPr>
+            <w:rPr>
+              <w:rFonts w:ascii="Times New Roman" w:eastAsiaTheme="majorEastAsia" w:hAnsi="Times New Roman" w:cs="Times New Roman"/>
+              <w:sz w:val="28"/>
+              <w:szCs w:val="28"/>
+              <w:lang w:val="en-US"/>
+            </w:rPr>
+          </w:pPr>
+          <w:r>
+            <w:rPr>
+              <w:rFonts w:ascii="Times New Roman" w:eastAsiaTheme="majorEastAsia" w:hAnsi="Times New Roman" w:cs="Times New Roman"/>
+              <w:sz w:val="28"/>
+              <w:szCs w:val="28"/>
+              <w:lang w:val="en-US"/>
+            </w:rPr>
+            <w:tab/>
+          </w:r>
+          <w:proofErr w:type="spellStart"/>
+          <w:r>
+            <w:rPr>
+              <w:rFonts w:ascii="Times New Roman" w:eastAsiaTheme="majorEastAsia" w:hAnsi="Times New Roman" w:cs="Times New Roman"/>
+              <w:sz w:val="28"/>
+              <w:szCs w:val="28"/>
+              <w:lang w:val="en-US"/>
+            </w:rPr>
+            <w:t>cout</w:t>
+          </w:r>
+          <w:proofErr w:type="spellEnd"/>
+          <w:r>
+            <w:rPr>
+              <w:rFonts w:ascii="Times New Roman" w:eastAsiaTheme="majorEastAsia" w:hAnsi="Times New Roman" w:cs="Times New Roman"/>
+              <w:sz w:val="28"/>
+              <w:szCs w:val="28"/>
+              <w:lang w:val="en-US"/>
+            </w:rPr>
+            <w:t xml:space="preserve"> &lt;&lt; </w:t>
+          </w:r>
+          <w:proofErr w:type="spellStart"/>
+          <w:r>
+            <w:rPr>
+              <w:rFonts w:ascii="Times New Roman" w:eastAsiaTheme="majorEastAsia" w:hAnsi="Times New Roman" w:cs="Times New Roman"/>
+              <w:sz w:val="28"/>
+              <w:szCs w:val="28"/>
+              <w:lang w:val="en-US"/>
+            </w:rPr>
+            <w:t>solveOPZ</w:t>
+          </w:r>
+          <w:proofErr w:type="spellEnd"/>
+          <w:r>
+            <w:rPr>
+              <w:rFonts w:ascii="Times New Roman" w:eastAsiaTheme="majorEastAsia" w:hAnsi="Times New Roman" w:cs="Times New Roman"/>
+              <w:sz w:val="28"/>
+              <w:szCs w:val="28"/>
+              <w:lang w:val="en-US"/>
+            </w:rPr>
+            <w:t xml:space="preserve">(expression3) &lt;&lt; </w:t>
+          </w:r>
+          <w:proofErr w:type="spellStart"/>
+          <w:r>
+            <w:rPr>
+              <w:rFonts w:ascii="Times New Roman" w:eastAsiaTheme="majorEastAsia" w:hAnsi="Times New Roman" w:cs="Times New Roman"/>
+              <w:sz w:val="28"/>
+              <w:szCs w:val="28"/>
+              <w:lang w:val="en-US"/>
+            </w:rPr>
+            <w:t>endl</w:t>
+          </w:r>
+          <w:proofErr w:type="spellEnd"/>
+          <w:r>
+            <w:rPr>
+              <w:rFonts w:ascii="Times New Roman" w:eastAsiaTheme="majorEastAsia" w:hAnsi="Times New Roman" w:cs="Times New Roman"/>
+              <w:sz w:val="28"/>
+              <w:szCs w:val="28"/>
+              <w:lang w:val="en-US"/>
+            </w:rPr>
+            <w:t>;</w:t>
+          </w:r>
+        </w:p>
+        <w:p>
+          <w:pPr>
+            <w:rPr>
+              <w:rFonts w:ascii="Times New Roman" w:eastAsiaTheme="majorEastAsia" w:hAnsi="Times New Roman" w:cs="Times New Roman"/>
+              <w:sz w:val="28"/>
+              <w:szCs w:val="28"/>
+              <w:lang w:val="en-US"/>
+            </w:rPr>
+          </w:pPr>
+          <w:r>
+            <w:rPr>
+              <w:rFonts w:ascii="Times New Roman" w:eastAsiaTheme="majorEastAsia" w:hAnsi="Times New Roman" w:cs="Times New Roman"/>
+              <w:sz w:val="28"/>
+              <w:szCs w:val="28"/>
+              <w:lang w:val="en-US"/>
+            </w:rPr>
+            <w:tab/>
+          </w:r>
+          <w:proofErr w:type="spellStart"/>
+          <w:r>
+            <w:rPr>
+              <w:rFonts w:ascii="Times New Roman" w:eastAsiaTheme="majorEastAsia" w:hAnsi="Times New Roman" w:cs="Times New Roman"/>
+              <w:sz w:val="28"/>
+              <w:szCs w:val="28"/>
+              <w:lang w:val="en-US"/>
+            </w:rPr>
+            <w:t>cout</w:t>
+          </w:r>
+          <w:proofErr w:type="spellEnd"/>
+          <w:r>
+            <w:rPr>
+              <w:rFonts w:ascii="Times New Roman" w:eastAsiaTheme="majorEastAsia" w:hAnsi="Times New Roman" w:cs="Times New Roman"/>
+              <w:sz w:val="28"/>
+              <w:szCs w:val="28"/>
+              <w:lang w:val="en-US"/>
+            </w:rPr>
+            <w:t xml:space="preserve"> &lt;&lt; </w:t>
+          </w:r>
+          <w:proofErr w:type="spellStart"/>
+          <w:r>
+            <w:rPr>
+              <w:rFonts w:ascii="Times New Roman" w:eastAsiaTheme="majorEastAsia" w:hAnsi="Times New Roman" w:cs="Times New Roman"/>
+              <w:sz w:val="28"/>
+              <w:szCs w:val="28"/>
+              <w:lang w:val="en-US"/>
+            </w:rPr>
+            <w:t>solveOPZ</w:t>
+          </w:r>
+          <w:proofErr w:type="spellEnd"/>
+          <w:r>
+            <w:rPr>
+              <w:rFonts w:ascii="Times New Roman" w:eastAsiaTheme="majorEastAsia" w:hAnsi="Times New Roman" w:cs="Times New Roman"/>
+              <w:sz w:val="28"/>
+              <w:szCs w:val="28"/>
+              <w:lang w:val="en-US"/>
+            </w:rPr>
+            <w:t xml:space="preserve">(expression4) &lt;&lt; </w:t>
+          </w:r>
+          <w:proofErr w:type="spellStart"/>
+          <w:r>
+            <w:rPr>
+              <w:rFonts w:ascii="Times New Roman" w:eastAsiaTheme="majorEastAsia" w:hAnsi="Times New Roman" w:cs="Times New Roman"/>
+              <w:sz w:val="28"/>
+              <w:szCs w:val="28"/>
+              <w:lang w:val="en-US"/>
+            </w:rPr>
+            <w:t>endl</w:t>
+          </w:r>
+          <w:proofErr w:type="spellEnd"/>
+          <w:r>
+            <w:rPr>
+              <w:rFonts w:ascii="Times New Roman" w:eastAsiaTheme="majorEastAsia" w:hAnsi="Times New Roman" w:cs="Times New Roman"/>
+              <w:sz w:val="28"/>
+              <w:szCs w:val="28"/>
+              <w:lang w:val="en-US"/>
+            </w:rPr>
+            <w:t>;</w:t>
+          </w:r>
+        </w:p>
+        <w:p>
+          <w:pPr>
+            <w:rPr>
+              <w:rFonts w:ascii="Times New Roman" w:eastAsiaTheme="majorEastAsia" w:hAnsi="Times New Roman" w:cs="Times New Roman"/>
+              <w:sz w:val="28"/>
+              <w:szCs w:val="28"/>
+              <w:lang w:val="en-US"/>
+            </w:rPr>
+          </w:pPr>
+        </w:p>
+        <w:p>
+          <w:pPr>
+            <w:rPr>
+              <w:rFonts w:ascii="Times New Roman" w:eastAsiaTheme="majorEastAsia" w:hAnsi="Times New Roman" w:cs="Times New Roman"/>
+              <w:sz w:val="28"/>
+              <w:szCs w:val="28"/>
+              <w:lang w:val="en-US"/>
+            </w:rPr>
+          </w:pPr>
+          <w:r>
+            <w:rPr>
+              <w:rFonts w:ascii="Times New Roman" w:eastAsiaTheme="majorEastAsia" w:hAnsi="Times New Roman" w:cs="Times New Roman"/>
+              <w:sz w:val="28"/>
+              <w:szCs w:val="28"/>
+              <w:lang w:val="en-US"/>
+            </w:rPr>
+            <w:tab/>
+            <w:t>if (</w:t>
+          </w:r>
+          <w:proofErr w:type="spellStart"/>
+          <w:r>
+            <w:rPr>
+              <w:rFonts w:ascii="Times New Roman" w:eastAsiaTheme="majorEastAsia" w:hAnsi="Times New Roman" w:cs="Times New Roman"/>
+              <w:sz w:val="28"/>
+              <w:szCs w:val="28"/>
+              <w:lang w:val="en-US"/>
+            </w:rPr>
+            <w:t>solveOPZ</w:t>
+          </w:r>
+          <w:proofErr w:type="spellEnd"/>
+          <w:r>
+            <w:rPr>
+              <w:rFonts w:ascii="Times New Roman" w:eastAsiaTheme="majorEastAsia" w:hAnsi="Times New Roman" w:cs="Times New Roman"/>
+              <w:sz w:val="28"/>
+              <w:szCs w:val="28"/>
+              <w:lang w:val="en-US"/>
+            </w:rPr>
+            <w:t>(expression1) == 4) {</w:t>
+          </w:r>
+        </w:p>
+        <w:p>
+          <w:pPr>
+            <w:rPr>
+              <w:rFonts w:ascii="Times New Roman" w:eastAsiaTheme="majorEastAsia" w:hAnsi="Times New Roman" w:cs="Times New Roman"/>
+              <w:sz w:val="28"/>
+              <w:szCs w:val="28"/>
+              <w:lang w:val="en-US"/>
+            </w:rPr>
+          </w:pPr>
+          <w:r>
+            <w:rPr>
+              <w:rFonts w:ascii="Times New Roman" w:eastAsiaTheme="majorEastAsia" w:hAnsi="Times New Roman" w:cs="Times New Roman"/>
+              <w:sz w:val="28"/>
+              <w:szCs w:val="28"/>
+              <w:lang w:val="en-US"/>
+            </w:rPr>
+            <w:tab/>
+          </w:r>
+          <w:r>
+            <w:rPr>
+              <w:rFonts w:ascii="Times New Roman" w:eastAsiaTheme="majorEastAsia" w:hAnsi="Times New Roman" w:cs="Times New Roman"/>
+              <w:sz w:val="28"/>
+              <w:szCs w:val="28"/>
+              <w:lang w:val="en-US"/>
+            </w:rPr>
+            <w:tab/>
+          </w:r>
+          <w:proofErr w:type="spellStart"/>
+          <w:r>
+            <w:rPr>
+              <w:rFonts w:ascii="Times New Roman" w:eastAsiaTheme="majorEastAsia" w:hAnsi="Times New Roman" w:cs="Times New Roman"/>
+              <w:sz w:val="28"/>
+              <w:szCs w:val="28"/>
+              <w:lang w:val="en-US"/>
+            </w:rPr>
+            <w:t>cout</w:t>
+          </w:r>
+          <w:proofErr w:type="spellEnd"/>
+          <w:r>
+            <w:rPr>
+              <w:rFonts w:ascii="Times New Roman" w:eastAsiaTheme="majorEastAsia" w:hAnsi="Times New Roman" w:cs="Times New Roman"/>
+              <w:sz w:val="28"/>
+              <w:szCs w:val="28"/>
+              <w:lang w:val="en-US"/>
+            </w:rPr>
+            <w:t xml:space="preserve"> &lt;&lt; "Test 1 passed" &lt;&lt; </w:t>
+          </w:r>
+          <w:proofErr w:type="spellStart"/>
+          <w:r>
+            <w:rPr>
+              <w:rFonts w:ascii="Times New Roman" w:eastAsiaTheme="majorEastAsia" w:hAnsi="Times New Roman" w:cs="Times New Roman"/>
+              <w:sz w:val="28"/>
+              <w:szCs w:val="28"/>
+              <w:lang w:val="en-US"/>
+            </w:rPr>
+            <w:t>endl</w:t>
+          </w:r>
+          <w:proofErr w:type="spellEnd"/>
+          <w:r>
+            <w:rPr>
+              <w:rFonts w:ascii="Times New Roman" w:eastAsiaTheme="majorEastAsia" w:hAnsi="Times New Roman" w:cs="Times New Roman"/>
+              <w:sz w:val="28"/>
+              <w:szCs w:val="28"/>
+              <w:lang w:val="en-US"/>
+            </w:rPr>
+            <w:t>;</w:t>
+          </w:r>
+        </w:p>
+        <w:p>
+          <w:pPr>
+            <w:rPr>
+              <w:rFonts w:ascii="Times New Roman" w:eastAsiaTheme="majorEastAsia" w:hAnsi="Times New Roman" w:cs="Times New Roman"/>
+              <w:sz w:val="28"/>
+              <w:szCs w:val="28"/>
+              <w:lang w:val="en-US"/>
+            </w:rPr>
+          </w:pPr>
+          <w:r>
+            <w:rPr>
+              <w:rFonts w:ascii="Times New Roman" w:eastAsiaTheme="majorEastAsia" w:hAnsi="Times New Roman" w:cs="Times New Roman"/>
+              <w:sz w:val="28"/>
+              <w:szCs w:val="28"/>
+              <w:lang w:val="en-US"/>
+            </w:rPr>
+            <w:tab/>
+            <w:t>}</w:t>
+          </w:r>
+        </w:p>
+        <w:p>
+          <w:pPr>
+            <w:rPr>
+              <w:rFonts w:ascii="Times New Roman" w:eastAsiaTheme="majorEastAsia" w:hAnsi="Times New Roman" w:cs="Times New Roman"/>
+              <w:sz w:val="28"/>
+              <w:szCs w:val="28"/>
+              <w:lang w:val="en-US"/>
+            </w:rPr>
+          </w:pPr>
+          <w:r>
+            <w:rPr>
+              <w:rFonts w:ascii="Times New Roman" w:eastAsiaTheme="majorEastAsia" w:hAnsi="Times New Roman" w:cs="Times New Roman"/>
+              <w:sz w:val="28"/>
+              <w:szCs w:val="28"/>
+              <w:lang w:val="en-US"/>
+            </w:rPr>
+            <w:tab/>
+            <w:t>else {</w:t>
+          </w:r>
+        </w:p>
+        <w:p>
+          <w:pPr>
+            <w:rPr>
+              <w:rFonts w:ascii="Times New Roman" w:eastAsiaTheme="majorEastAsia" w:hAnsi="Times New Roman" w:cs="Times New Roman"/>
+              <w:sz w:val="28"/>
+              <w:szCs w:val="28"/>
+              <w:lang w:val="en-US"/>
+            </w:rPr>
+          </w:pPr>
+          <w:r>
+            <w:rPr>
+              <w:rFonts w:ascii="Times New Roman" w:eastAsiaTheme="majorEastAsia" w:hAnsi="Times New Roman" w:cs="Times New Roman"/>
+              <w:sz w:val="28"/>
+              <w:szCs w:val="28"/>
+              <w:lang w:val="en-US"/>
+            </w:rPr>
+            <w:tab/>
+          </w:r>
+          <w:r>
+            <w:rPr>
+              <w:rFonts w:ascii="Times New Roman" w:eastAsiaTheme="majorEastAsia" w:hAnsi="Times New Roman" w:cs="Times New Roman"/>
+              <w:sz w:val="28"/>
+              <w:szCs w:val="28"/>
+              <w:lang w:val="en-US"/>
+            </w:rPr>
+            <w:tab/>
+          </w:r>
+          <w:proofErr w:type="spellStart"/>
+          <w:r>
+            <w:rPr>
+              <w:rFonts w:ascii="Times New Roman" w:eastAsiaTheme="majorEastAsia" w:hAnsi="Times New Roman" w:cs="Times New Roman"/>
+              <w:sz w:val="28"/>
+              <w:szCs w:val="28"/>
+              <w:lang w:val="en-US"/>
+            </w:rPr>
+            <w:t>cout</w:t>
+          </w:r>
+          <w:proofErr w:type="spellEnd"/>
+          <w:r>
+            <w:rPr>
+              <w:rFonts w:ascii="Times New Roman" w:eastAsiaTheme="majorEastAsia" w:hAnsi="Times New Roman" w:cs="Times New Roman"/>
+              <w:sz w:val="28"/>
+              <w:szCs w:val="28"/>
+              <w:lang w:val="en-US"/>
+            </w:rPr>
+            <w:t xml:space="preserve"> &lt;&lt; "Test 1 failed" &lt;&lt; </w:t>
+          </w:r>
+          <w:proofErr w:type="spellStart"/>
+          <w:r>
+            <w:rPr>
+              <w:rFonts w:ascii="Times New Roman" w:eastAsiaTheme="majorEastAsia" w:hAnsi="Times New Roman" w:cs="Times New Roman"/>
+              <w:sz w:val="28"/>
+              <w:szCs w:val="28"/>
+              <w:lang w:val="en-US"/>
+            </w:rPr>
+            <w:t>endl</w:t>
+          </w:r>
+          <w:proofErr w:type="spellEnd"/>
+          <w:r>
+            <w:rPr>
+              <w:rFonts w:ascii="Times New Roman" w:eastAsiaTheme="majorEastAsia" w:hAnsi="Times New Roman" w:cs="Times New Roman"/>
+              <w:sz w:val="28"/>
+              <w:szCs w:val="28"/>
+              <w:lang w:val="en-US"/>
+            </w:rPr>
+            <w:t>;</w:t>
+          </w:r>
+        </w:p>
+        <w:p>
+          <w:pPr>
+            <w:rPr>
+              <w:rFonts w:ascii="Times New Roman" w:eastAsiaTheme="majorEastAsia" w:hAnsi="Times New Roman" w:cs="Times New Roman"/>
+              <w:sz w:val="28"/>
+              <w:szCs w:val="28"/>
+              <w:lang w:val="en-US"/>
+            </w:rPr>
+          </w:pPr>
+          <w:r>
+            <w:rPr>
+              <w:rFonts w:ascii="Times New Roman" w:eastAsiaTheme="majorEastAsia" w:hAnsi="Times New Roman" w:cs="Times New Roman"/>
+              <w:sz w:val="28"/>
+              <w:szCs w:val="28"/>
+              <w:lang w:val="en-US"/>
+            </w:rPr>
+            <w:tab/>
+            <w:t>}</w:t>
+          </w:r>
+        </w:p>
+        <w:p>
+          <w:pPr>
+            <w:rPr>
+              <w:rFonts w:ascii="Times New Roman" w:eastAsiaTheme="majorEastAsia" w:hAnsi="Times New Roman" w:cs="Times New Roman"/>
+              <w:sz w:val="28"/>
+              <w:szCs w:val="28"/>
+              <w:lang w:val="en-US"/>
+            </w:rPr>
+          </w:pPr>
+        </w:p>
+        <w:p>
+          <w:pPr>
+            <w:rPr>
+              <w:rFonts w:ascii="Times New Roman" w:eastAsiaTheme="majorEastAsia" w:hAnsi="Times New Roman" w:cs="Times New Roman"/>
+              <w:sz w:val="28"/>
+              <w:szCs w:val="28"/>
+              <w:lang w:val="en-US"/>
+            </w:rPr>
+          </w:pPr>
+          <w:r>
+            <w:rPr>
+              <w:rFonts w:ascii="Times New Roman" w:eastAsiaTheme="majorEastAsia" w:hAnsi="Times New Roman" w:cs="Times New Roman"/>
+              <w:sz w:val="28"/>
+              <w:szCs w:val="28"/>
+              <w:lang w:val="en-US"/>
+            </w:rPr>
+            <w:tab/>
+            <w:t>if (</w:t>
+          </w:r>
+          <w:proofErr w:type="spellStart"/>
+          <w:r>
+            <w:rPr>
+              <w:rFonts w:ascii="Times New Roman" w:eastAsiaTheme="majorEastAsia" w:hAnsi="Times New Roman" w:cs="Times New Roman"/>
+              <w:sz w:val="28"/>
+              <w:szCs w:val="28"/>
+              <w:lang w:val="en-US"/>
+            </w:rPr>
+            <w:t>solveOPZ</w:t>
+          </w:r>
+          <w:proofErr w:type="spellEnd"/>
+          <w:r>
+            <w:rPr>
+              <w:rFonts w:ascii="Times New Roman" w:eastAsiaTheme="majorEastAsia" w:hAnsi="Times New Roman" w:cs="Times New Roman"/>
+              <w:sz w:val="28"/>
+              <w:szCs w:val="28"/>
+              <w:lang w:val="en-US"/>
+            </w:rPr>
+            <w:t>(expression2) == 50) {</w:t>
+          </w:r>
+        </w:p>
+        <w:p>
+          <w:pPr>
+            <w:rPr>
+              <w:rFonts w:ascii="Times New Roman" w:eastAsiaTheme="majorEastAsia" w:hAnsi="Times New Roman" w:cs="Times New Roman"/>
+              <w:sz w:val="28"/>
+              <w:szCs w:val="28"/>
+              <w:lang w:val="en-US"/>
+            </w:rPr>
+          </w:pPr>
+          <w:r>
+            <w:rPr>
+              <w:rFonts w:ascii="Times New Roman" w:eastAsiaTheme="majorEastAsia" w:hAnsi="Times New Roman" w:cs="Times New Roman"/>
+              <w:sz w:val="28"/>
+              <w:szCs w:val="28"/>
+              <w:lang w:val="en-US"/>
+            </w:rPr>
+            <w:tab/>
+          </w:r>
+          <w:r>
+            <w:rPr>
+              <w:rFonts w:ascii="Times New Roman" w:eastAsiaTheme="majorEastAsia" w:hAnsi="Times New Roman" w:cs="Times New Roman"/>
+              <w:sz w:val="28"/>
+              <w:szCs w:val="28"/>
+              <w:lang w:val="en-US"/>
+            </w:rPr>
+            <w:tab/>
+          </w:r>
+          <w:proofErr w:type="spellStart"/>
+          <w:r>
+            <w:rPr>
+              <w:rFonts w:ascii="Times New Roman" w:eastAsiaTheme="majorEastAsia" w:hAnsi="Times New Roman" w:cs="Times New Roman"/>
+              <w:sz w:val="28"/>
+              <w:szCs w:val="28"/>
+              <w:lang w:val="en-US"/>
+            </w:rPr>
+            <w:t>cout</w:t>
+          </w:r>
+          <w:proofErr w:type="spellEnd"/>
+          <w:r>
+            <w:rPr>
+              <w:rFonts w:ascii="Times New Roman" w:eastAsiaTheme="majorEastAsia" w:hAnsi="Times New Roman" w:cs="Times New Roman"/>
+              <w:sz w:val="28"/>
+              <w:szCs w:val="28"/>
+              <w:lang w:val="en-US"/>
+            </w:rPr>
+            <w:t xml:space="preserve"> &lt;&lt; "Test 2 passed" &lt;&lt; </w:t>
+          </w:r>
+          <w:proofErr w:type="spellStart"/>
+          <w:r>
+            <w:rPr>
+              <w:rFonts w:ascii="Times New Roman" w:eastAsiaTheme="majorEastAsia" w:hAnsi="Times New Roman" w:cs="Times New Roman"/>
+              <w:sz w:val="28"/>
+              <w:szCs w:val="28"/>
+              <w:lang w:val="en-US"/>
+            </w:rPr>
+            <w:t>endl</w:t>
+          </w:r>
+          <w:proofErr w:type="spellEnd"/>
+          <w:r>
+            <w:rPr>
+              <w:rFonts w:ascii="Times New Roman" w:eastAsiaTheme="majorEastAsia" w:hAnsi="Times New Roman" w:cs="Times New Roman"/>
+              <w:sz w:val="28"/>
+              <w:szCs w:val="28"/>
+              <w:lang w:val="en-US"/>
+            </w:rPr>
+            <w:t>;</w:t>
+          </w:r>
+        </w:p>
+        <w:p>
+          <w:pPr>
+            <w:rPr>
+              <w:rFonts w:ascii="Times New Roman" w:eastAsiaTheme="majorEastAsia" w:hAnsi="Times New Roman" w:cs="Times New Roman"/>
+              <w:sz w:val="28"/>
+              <w:szCs w:val="28"/>
+              <w:lang w:val="en-US"/>
+            </w:rPr>
+          </w:pPr>
+          <w:r>
+            <w:rPr>
+              <w:rFonts w:ascii="Times New Roman" w:eastAsiaTheme="majorEastAsia" w:hAnsi="Times New Roman" w:cs="Times New Roman"/>
+              <w:sz w:val="28"/>
+              <w:szCs w:val="28"/>
+              <w:lang w:val="en-US"/>
+            </w:rPr>
+            <w:tab/>
+            <w:t>}</w:t>
+          </w:r>
+        </w:p>
+        <w:p>
+          <w:pPr>
+            <w:rPr>
+              <w:rFonts w:ascii="Times New Roman" w:eastAsiaTheme="majorEastAsia" w:hAnsi="Times New Roman" w:cs="Times New Roman"/>
+              <w:sz w:val="28"/>
+              <w:szCs w:val="28"/>
+              <w:lang w:val="en-US"/>
+            </w:rPr>
+          </w:pPr>
+          <w:r>
+            <w:rPr>
+              <w:rFonts w:ascii="Times New Roman" w:eastAsiaTheme="majorEastAsia" w:hAnsi="Times New Roman" w:cs="Times New Roman"/>
+              <w:sz w:val="28"/>
+              <w:szCs w:val="28"/>
+              <w:lang w:val="en-US"/>
+            </w:rPr>
+            <w:tab/>
+            <w:t>else {</w:t>
+          </w:r>
+        </w:p>
+        <w:p>
+          <w:pPr>
+            <w:rPr>
+              <w:rFonts w:ascii="Times New Roman" w:eastAsiaTheme="majorEastAsia" w:hAnsi="Times New Roman" w:cs="Times New Roman"/>
+              <w:sz w:val="28"/>
+              <w:szCs w:val="28"/>
+              <w:lang w:val="en-US"/>
+            </w:rPr>
+          </w:pPr>
+          <w:r>
+            <w:rPr>
+              <w:rFonts w:ascii="Times New Roman" w:eastAsiaTheme="majorEastAsia" w:hAnsi="Times New Roman" w:cs="Times New Roman"/>
+              <w:sz w:val="28"/>
+              <w:szCs w:val="28"/>
+              <w:lang w:val="en-US"/>
+            </w:rPr>
+            <w:tab/>
+          </w:r>
+          <w:r>
+            <w:rPr>
+              <w:rFonts w:ascii="Times New Roman" w:eastAsiaTheme="majorEastAsia" w:hAnsi="Times New Roman" w:cs="Times New Roman"/>
+              <w:sz w:val="28"/>
+              <w:szCs w:val="28"/>
+              <w:lang w:val="en-US"/>
+            </w:rPr>
+            <w:tab/>
+          </w:r>
+          <w:proofErr w:type="spellStart"/>
+          <w:r>
+            <w:rPr>
+              <w:rFonts w:ascii="Times New Roman" w:eastAsiaTheme="majorEastAsia" w:hAnsi="Times New Roman" w:cs="Times New Roman"/>
+              <w:sz w:val="28"/>
+              <w:szCs w:val="28"/>
+              <w:lang w:val="en-US"/>
+            </w:rPr>
+            <w:t>cout</w:t>
+          </w:r>
+          <w:proofErr w:type="spellEnd"/>
+          <w:r>
+            <w:rPr>
+              <w:rFonts w:ascii="Times New Roman" w:eastAsiaTheme="majorEastAsia" w:hAnsi="Times New Roman" w:cs="Times New Roman"/>
+              <w:sz w:val="28"/>
+              <w:szCs w:val="28"/>
+              <w:lang w:val="en-US"/>
+            </w:rPr>
+            <w:t xml:space="preserve"> &lt;&lt; "Test 2 failed" &lt;&lt; </w:t>
+          </w:r>
+          <w:proofErr w:type="spellStart"/>
+          <w:r>
+            <w:rPr>
+              <w:rFonts w:ascii="Times New Roman" w:eastAsiaTheme="majorEastAsia" w:hAnsi="Times New Roman" w:cs="Times New Roman"/>
+              <w:sz w:val="28"/>
+              <w:szCs w:val="28"/>
+              <w:lang w:val="en-US"/>
+            </w:rPr>
+            <w:t>endl</w:t>
+          </w:r>
+          <w:proofErr w:type="spellEnd"/>
+          <w:r>
+            <w:rPr>
+              <w:rFonts w:ascii="Times New Roman" w:eastAsiaTheme="majorEastAsia" w:hAnsi="Times New Roman" w:cs="Times New Roman"/>
+              <w:sz w:val="28"/>
+              <w:szCs w:val="28"/>
+              <w:lang w:val="en-US"/>
+            </w:rPr>
+            <w:t>;</w:t>
+          </w:r>
+        </w:p>
+        <w:p>
+          <w:pPr>
+            <w:rPr>
+              <w:rFonts w:ascii="Times New Roman" w:eastAsiaTheme="majorEastAsia" w:hAnsi="Times New Roman" w:cs="Times New Roman"/>
+              <w:sz w:val="28"/>
+              <w:szCs w:val="28"/>
+              <w:lang w:val="en-US"/>
+            </w:rPr>
+          </w:pPr>
+          <w:r>
+            <w:rPr>
+              <w:rFonts w:ascii="Times New Roman" w:eastAsiaTheme="majorEastAsia" w:hAnsi="Times New Roman" w:cs="Times New Roman"/>
+              <w:sz w:val="28"/>
+              <w:szCs w:val="28"/>
+              <w:lang w:val="en-US"/>
+            </w:rPr>
+            <w:tab/>
+            <w:t>}</w:t>
+          </w:r>
+        </w:p>
+        <w:p>
+          <w:pPr>
+            <w:rPr>
+              <w:rFonts w:ascii="Times New Roman" w:eastAsiaTheme="majorEastAsia" w:hAnsi="Times New Roman" w:cs="Times New Roman"/>
+              <w:sz w:val="28"/>
+              <w:szCs w:val="28"/>
+              <w:lang w:val="en-US"/>
+            </w:rPr>
+          </w:pPr>
+        </w:p>
+        <w:p>
+          <w:pPr>
+            <w:rPr>
+              <w:rFonts w:ascii="Times New Roman" w:eastAsiaTheme="majorEastAsia" w:hAnsi="Times New Roman" w:cs="Times New Roman"/>
+              <w:sz w:val="28"/>
+              <w:szCs w:val="28"/>
+              <w:lang w:val="en-US"/>
+            </w:rPr>
+          </w:pPr>
+          <w:r>
+            <w:rPr>
+              <w:rFonts w:ascii="Times New Roman" w:eastAsiaTheme="majorEastAsia" w:hAnsi="Times New Roman" w:cs="Times New Roman"/>
+              <w:sz w:val="28"/>
+              <w:szCs w:val="28"/>
+              <w:lang w:val="en-US"/>
+            </w:rPr>
             <w:lastRenderedPageBreak/>
             <w:tab/>
-            <w:t>string expression1 = "3 1 +";</w:t>
-          </w:r>
-        </w:p>
-        <w:p>
-          <w:pPr>
-            <w:rPr>
-              <w:rFonts w:ascii="Times New Roman" w:eastAsiaTheme="majorEastAsia" w:hAnsi="Times New Roman" w:cs="Times New Roman"/>
-              <w:sz w:val="28"/>
-              <w:szCs w:val="28"/>
-              <w:lang w:val="en-US"/>
-            </w:rPr>
-          </w:pPr>
-          <w:r>
-            <w:rPr>
-              <w:rFonts w:ascii="Times New Roman" w:eastAsiaTheme="majorEastAsia" w:hAnsi="Times New Roman" w:cs="Times New Roman"/>
-              <w:sz w:val="28"/>
-              <w:szCs w:val="28"/>
-              <w:lang w:val="en-US"/>
-            </w:rPr>
-            <w:tab/>
-            <w:t>string expression2 = "12 5 * 10 -";</w:t>
-          </w:r>
-        </w:p>
-        <w:p>
-          <w:pPr>
-            <w:rPr>
-              <w:rFonts w:ascii="Times New Roman" w:eastAsiaTheme="majorEastAsia" w:hAnsi="Times New Roman" w:cs="Times New Roman"/>
-              <w:sz w:val="28"/>
-              <w:szCs w:val="28"/>
-              <w:lang w:val="en-US"/>
-            </w:rPr>
-          </w:pPr>
-          <w:r>
-            <w:rPr>
-              <w:rFonts w:ascii="Times New Roman" w:eastAsiaTheme="majorEastAsia" w:hAnsi="Times New Roman" w:cs="Times New Roman"/>
-              <w:sz w:val="28"/>
-              <w:szCs w:val="28"/>
-              <w:lang w:val="en-US"/>
-            </w:rPr>
-            <w:tab/>
-            <w:t>string expression3 = "1 2 30 + *";</w:t>
-          </w:r>
-        </w:p>
-        <w:p>
-          <w:pPr>
-            <w:rPr>
-              <w:rFonts w:ascii="Times New Roman" w:eastAsiaTheme="majorEastAsia" w:hAnsi="Times New Roman" w:cs="Times New Roman"/>
-              <w:sz w:val="28"/>
-              <w:szCs w:val="28"/>
-              <w:lang w:val="en-US"/>
-            </w:rPr>
-          </w:pPr>
-          <w:r>
-            <w:rPr>
-              <w:rFonts w:ascii="Times New Roman" w:eastAsiaTheme="majorEastAsia" w:hAnsi="Times New Roman" w:cs="Times New Roman"/>
-              <w:sz w:val="28"/>
-              <w:szCs w:val="28"/>
-              <w:lang w:val="en-US"/>
-            </w:rPr>
-            <w:tab/>
-            <w:t>string expression4 = "2 10 + 2 4 + 6 - 2 /";</w:t>
-          </w:r>
-        </w:p>
-        <w:p>
-          <w:pPr>
-            <w:rPr>
-              <w:rFonts w:ascii="Times New Roman" w:eastAsiaTheme="majorEastAsia" w:hAnsi="Times New Roman" w:cs="Times New Roman"/>
-              <w:sz w:val="28"/>
-              <w:szCs w:val="28"/>
-              <w:lang w:val="en-US"/>
-            </w:rPr>
-          </w:pPr>
-          <w:r>
-            <w:rPr>
-              <w:rFonts w:ascii="Times New Roman" w:eastAsiaTheme="majorEastAsia" w:hAnsi="Times New Roman" w:cs="Times New Roman"/>
-              <w:sz w:val="28"/>
-              <w:szCs w:val="28"/>
-              <w:lang w:val="en-US"/>
-            </w:rPr>
-            <w:tab/>
-            <w:t xml:space="preserve">if (expression4 == </w:t>
-          </w:r>
-          <w:proofErr w:type="spellStart"/>
-          <w:proofErr w:type="gramStart"/>
-          <w:r>
-            <w:rPr>
-              <w:rFonts w:ascii="Times New Roman" w:eastAsiaTheme="majorEastAsia" w:hAnsi="Times New Roman" w:cs="Times New Roman"/>
-              <w:sz w:val="28"/>
-              <w:szCs w:val="28"/>
-              <w:lang w:val="en-US"/>
-            </w:rPr>
-            <w:t>arrExp</w:t>
-          </w:r>
-          <w:proofErr w:type="spellEnd"/>
-          <w:r>
-            <w:rPr>
-              <w:rFonts w:ascii="Times New Roman" w:eastAsiaTheme="majorEastAsia" w:hAnsi="Times New Roman" w:cs="Times New Roman"/>
-              <w:sz w:val="28"/>
-              <w:szCs w:val="28"/>
-              <w:lang w:val="en-US"/>
-            </w:rPr>
-            <w:t>[</w:t>
-          </w:r>
-          <w:proofErr w:type="gramEnd"/>
-          <w:r>
-            <w:rPr>
-              <w:rFonts w:ascii="Times New Roman" w:eastAsiaTheme="majorEastAsia" w:hAnsi="Times New Roman" w:cs="Times New Roman"/>
-              <w:sz w:val="28"/>
-              <w:szCs w:val="28"/>
-              <w:lang w:val="en-US"/>
-            </w:rPr>
-            <w:t>3]) {</w:t>
-          </w:r>
-        </w:p>
-        <w:p>
-          <w:pPr>
-            <w:rPr>
-              <w:rFonts w:ascii="Times New Roman" w:eastAsiaTheme="majorEastAsia" w:hAnsi="Times New Roman" w:cs="Times New Roman"/>
-              <w:sz w:val="28"/>
-              <w:szCs w:val="28"/>
-              <w:lang w:val="en-US"/>
-            </w:rPr>
-          </w:pPr>
-          <w:r>
-            <w:rPr>
-              <w:rFonts w:ascii="Times New Roman" w:eastAsiaTheme="majorEastAsia" w:hAnsi="Times New Roman" w:cs="Times New Roman"/>
-              <w:sz w:val="28"/>
-              <w:szCs w:val="28"/>
-              <w:lang w:val="en-US"/>
-            </w:rPr>
-            <w:tab/>
-          </w:r>
-          <w:r>
-            <w:rPr>
-              <w:rFonts w:ascii="Times New Roman" w:eastAsiaTheme="majorEastAsia" w:hAnsi="Times New Roman" w:cs="Times New Roman"/>
-              <w:sz w:val="28"/>
-              <w:szCs w:val="28"/>
-              <w:lang w:val="en-US"/>
-            </w:rPr>
-            <w:tab/>
-          </w:r>
-          <w:proofErr w:type="spellStart"/>
-          <w:r>
-            <w:rPr>
-              <w:rFonts w:ascii="Times New Roman" w:eastAsiaTheme="majorEastAsia" w:hAnsi="Times New Roman" w:cs="Times New Roman"/>
-              <w:sz w:val="28"/>
-              <w:szCs w:val="28"/>
-              <w:lang w:val="en-US"/>
-            </w:rPr>
-            <w:t>cout</w:t>
-          </w:r>
-          <w:proofErr w:type="spellEnd"/>
-          <w:r>
-            <w:rPr>
-              <w:rFonts w:ascii="Times New Roman" w:eastAsiaTheme="majorEastAsia" w:hAnsi="Times New Roman" w:cs="Times New Roman"/>
-              <w:sz w:val="28"/>
-              <w:szCs w:val="28"/>
-              <w:lang w:val="en-US"/>
-            </w:rPr>
-            <w:t xml:space="preserve"> &lt;&lt; "123213" &lt;&lt; </w:t>
-          </w:r>
-          <w:proofErr w:type="spellStart"/>
-          <w:r>
-            <w:rPr>
-              <w:rFonts w:ascii="Times New Roman" w:eastAsiaTheme="majorEastAsia" w:hAnsi="Times New Roman" w:cs="Times New Roman"/>
-              <w:sz w:val="28"/>
-              <w:szCs w:val="28"/>
-              <w:lang w:val="en-US"/>
-            </w:rPr>
-            <w:t>endl</w:t>
-          </w:r>
-          <w:proofErr w:type="spellEnd"/>
-          <w:r>
-            <w:rPr>
-              <w:rFonts w:ascii="Times New Roman" w:eastAsiaTheme="majorEastAsia" w:hAnsi="Times New Roman" w:cs="Times New Roman"/>
-              <w:sz w:val="28"/>
-              <w:szCs w:val="28"/>
-              <w:lang w:val="en-US"/>
-            </w:rPr>
-            <w:t>;</w:t>
-          </w:r>
-        </w:p>
-        <w:p>
-          <w:pPr>
-            <w:rPr>
-              <w:rFonts w:ascii="Times New Roman" w:eastAsiaTheme="majorEastAsia" w:hAnsi="Times New Roman" w:cs="Times New Roman"/>
-              <w:sz w:val="28"/>
-              <w:szCs w:val="28"/>
-              <w:lang w:val="en-US"/>
-            </w:rPr>
-          </w:pPr>
-          <w:r>
-            <w:rPr>
-              <w:rFonts w:ascii="Times New Roman" w:eastAsiaTheme="majorEastAsia" w:hAnsi="Times New Roman" w:cs="Times New Roman"/>
-              <w:sz w:val="28"/>
-              <w:szCs w:val="28"/>
-              <w:lang w:val="en-US"/>
-            </w:rPr>
-            <w:tab/>
-            <w:t>}</w:t>
-          </w:r>
-        </w:p>
-        <w:p>
-          <w:pPr>
-            <w:rPr>
-              <w:rFonts w:ascii="Times New Roman" w:eastAsiaTheme="majorEastAsia" w:hAnsi="Times New Roman" w:cs="Times New Roman"/>
-              <w:sz w:val="28"/>
-              <w:szCs w:val="28"/>
-              <w:lang w:val="en-US"/>
-            </w:rPr>
-          </w:pPr>
-        </w:p>
-        <w:p>
-          <w:pPr>
-            <w:rPr>
-              <w:rFonts w:ascii="Times New Roman" w:eastAsiaTheme="majorEastAsia" w:hAnsi="Times New Roman" w:cs="Times New Roman"/>
-              <w:sz w:val="28"/>
-              <w:szCs w:val="28"/>
-              <w:lang w:val="en-US"/>
-            </w:rPr>
-          </w:pPr>
-        </w:p>
-        <w:p>
-          <w:pPr>
-            <w:rPr>
-              <w:rFonts w:ascii="Times New Roman" w:eastAsiaTheme="majorEastAsia" w:hAnsi="Times New Roman" w:cs="Times New Roman"/>
-              <w:sz w:val="28"/>
-              <w:szCs w:val="28"/>
-              <w:lang w:val="en-US"/>
-            </w:rPr>
-          </w:pPr>
-          <w:r>
-            <w:rPr>
-              <w:rFonts w:ascii="Times New Roman" w:eastAsiaTheme="majorEastAsia" w:hAnsi="Times New Roman" w:cs="Times New Roman"/>
-              <w:sz w:val="28"/>
-              <w:szCs w:val="28"/>
-              <w:lang w:val="en-US"/>
-            </w:rPr>
-            <w:tab/>
-          </w:r>
-          <w:proofErr w:type="spellStart"/>
-          <w:r>
-            <w:rPr>
-              <w:rFonts w:ascii="Times New Roman" w:eastAsiaTheme="majorEastAsia" w:hAnsi="Times New Roman" w:cs="Times New Roman"/>
-              <w:sz w:val="28"/>
-              <w:szCs w:val="28"/>
-              <w:lang w:val="en-US"/>
-            </w:rPr>
-            <w:t>cout</w:t>
-          </w:r>
-          <w:proofErr w:type="spellEnd"/>
-          <w:r>
-            <w:rPr>
-              <w:rFonts w:ascii="Times New Roman" w:eastAsiaTheme="majorEastAsia" w:hAnsi="Times New Roman" w:cs="Times New Roman"/>
-              <w:sz w:val="28"/>
-              <w:szCs w:val="28"/>
-              <w:lang w:val="en-US"/>
-            </w:rPr>
-            <w:t xml:space="preserve"> &lt;&lt; </w:t>
+            <w:t>if (</w:t>
           </w:r>
           <w:proofErr w:type="spellStart"/>
           <w:r>
@@ -7769,805 +8720,6 @@
               <w:szCs w:val="28"/>
               <w:lang w:val="en-US"/>
             </w:rPr>
-            <w:t xml:space="preserve">(expression1) &lt;&lt; </w:t>
-          </w:r>
-          <w:proofErr w:type="spellStart"/>
-          <w:r>
-            <w:rPr>
-              <w:rFonts w:ascii="Times New Roman" w:eastAsiaTheme="majorEastAsia" w:hAnsi="Times New Roman" w:cs="Times New Roman"/>
-              <w:sz w:val="28"/>
-              <w:szCs w:val="28"/>
-              <w:lang w:val="en-US"/>
-            </w:rPr>
-            <w:t>endl</w:t>
-          </w:r>
-          <w:proofErr w:type="spellEnd"/>
-          <w:r>
-            <w:rPr>
-              <w:rFonts w:ascii="Times New Roman" w:eastAsiaTheme="majorEastAsia" w:hAnsi="Times New Roman" w:cs="Times New Roman"/>
-              <w:sz w:val="28"/>
-              <w:szCs w:val="28"/>
-              <w:lang w:val="en-US"/>
-            </w:rPr>
-            <w:t>;</w:t>
-          </w:r>
-        </w:p>
-        <w:p>
-          <w:pPr>
-            <w:rPr>
-              <w:rFonts w:ascii="Times New Roman" w:eastAsiaTheme="majorEastAsia" w:hAnsi="Times New Roman" w:cs="Times New Roman"/>
-              <w:sz w:val="28"/>
-              <w:szCs w:val="28"/>
-              <w:lang w:val="en-US"/>
-            </w:rPr>
-          </w:pPr>
-          <w:r>
-            <w:rPr>
-              <w:rFonts w:ascii="Times New Roman" w:eastAsiaTheme="majorEastAsia" w:hAnsi="Times New Roman" w:cs="Times New Roman"/>
-              <w:sz w:val="28"/>
-              <w:szCs w:val="28"/>
-              <w:lang w:val="en-US"/>
-            </w:rPr>
-            <w:tab/>
-          </w:r>
-          <w:proofErr w:type="spellStart"/>
-          <w:r>
-            <w:rPr>
-              <w:rFonts w:ascii="Times New Roman" w:eastAsiaTheme="majorEastAsia" w:hAnsi="Times New Roman" w:cs="Times New Roman"/>
-              <w:sz w:val="28"/>
-              <w:szCs w:val="28"/>
-              <w:lang w:val="en-US"/>
-            </w:rPr>
-            <w:t>cout</w:t>
-          </w:r>
-          <w:proofErr w:type="spellEnd"/>
-          <w:r>
-            <w:rPr>
-              <w:rFonts w:ascii="Times New Roman" w:eastAsiaTheme="majorEastAsia" w:hAnsi="Times New Roman" w:cs="Times New Roman"/>
-              <w:sz w:val="28"/>
-              <w:szCs w:val="28"/>
-              <w:lang w:val="en-US"/>
-            </w:rPr>
-            <w:t xml:space="preserve"> &lt;&lt; </w:t>
-          </w:r>
-          <w:proofErr w:type="spellStart"/>
-          <w:r>
-            <w:rPr>
-              <w:rFonts w:ascii="Times New Roman" w:eastAsiaTheme="majorEastAsia" w:hAnsi="Times New Roman" w:cs="Times New Roman"/>
-              <w:sz w:val="28"/>
-              <w:szCs w:val="28"/>
-              <w:lang w:val="en-US"/>
-            </w:rPr>
-            <w:t>solveOPZ</w:t>
-          </w:r>
-          <w:proofErr w:type="spellEnd"/>
-          <w:r>
-            <w:rPr>
-              <w:rFonts w:ascii="Times New Roman" w:eastAsiaTheme="majorEastAsia" w:hAnsi="Times New Roman" w:cs="Times New Roman"/>
-              <w:sz w:val="28"/>
-              <w:szCs w:val="28"/>
-              <w:lang w:val="en-US"/>
-            </w:rPr>
-            <w:t xml:space="preserve">(expression2) &lt;&lt; </w:t>
-          </w:r>
-          <w:proofErr w:type="spellStart"/>
-          <w:r>
-            <w:rPr>
-              <w:rFonts w:ascii="Times New Roman" w:eastAsiaTheme="majorEastAsia" w:hAnsi="Times New Roman" w:cs="Times New Roman"/>
-              <w:sz w:val="28"/>
-              <w:szCs w:val="28"/>
-              <w:lang w:val="en-US"/>
-            </w:rPr>
-            <w:t>endl</w:t>
-          </w:r>
-          <w:proofErr w:type="spellEnd"/>
-          <w:r>
-            <w:rPr>
-              <w:rFonts w:ascii="Times New Roman" w:eastAsiaTheme="majorEastAsia" w:hAnsi="Times New Roman" w:cs="Times New Roman"/>
-              <w:sz w:val="28"/>
-              <w:szCs w:val="28"/>
-              <w:lang w:val="en-US"/>
-            </w:rPr>
-            <w:t>;</w:t>
-          </w:r>
-        </w:p>
-        <w:p>
-          <w:pPr>
-            <w:rPr>
-              <w:rFonts w:ascii="Times New Roman" w:eastAsiaTheme="majorEastAsia" w:hAnsi="Times New Roman" w:cs="Times New Roman"/>
-              <w:sz w:val="28"/>
-              <w:szCs w:val="28"/>
-              <w:lang w:val="en-US"/>
-            </w:rPr>
-          </w:pPr>
-          <w:r>
-            <w:rPr>
-              <w:rFonts w:ascii="Times New Roman" w:eastAsiaTheme="majorEastAsia" w:hAnsi="Times New Roman" w:cs="Times New Roman"/>
-              <w:sz w:val="28"/>
-              <w:szCs w:val="28"/>
-              <w:lang w:val="en-US"/>
-            </w:rPr>
-            <w:tab/>
-          </w:r>
-          <w:proofErr w:type="spellStart"/>
-          <w:r>
-            <w:rPr>
-              <w:rFonts w:ascii="Times New Roman" w:eastAsiaTheme="majorEastAsia" w:hAnsi="Times New Roman" w:cs="Times New Roman"/>
-              <w:sz w:val="28"/>
-              <w:szCs w:val="28"/>
-              <w:lang w:val="en-US"/>
-            </w:rPr>
-            <w:t>cout</w:t>
-          </w:r>
-          <w:proofErr w:type="spellEnd"/>
-          <w:r>
-            <w:rPr>
-              <w:rFonts w:ascii="Times New Roman" w:eastAsiaTheme="majorEastAsia" w:hAnsi="Times New Roman" w:cs="Times New Roman"/>
-              <w:sz w:val="28"/>
-              <w:szCs w:val="28"/>
-              <w:lang w:val="en-US"/>
-            </w:rPr>
-            <w:t xml:space="preserve"> &lt;&lt; </w:t>
-          </w:r>
-          <w:proofErr w:type="spellStart"/>
-          <w:r>
-            <w:rPr>
-              <w:rFonts w:ascii="Times New Roman" w:eastAsiaTheme="majorEastAsia" w:hAnsi="Times New Roman" w:cs="Times New Roman"/>
-              <w:sz w:val="28"/>
-              <w:szCs w:val="28"/>
-              <w:lang w:val="en-US"/>
-            </w:rPr>
-            <w:t>solveOPZ</w:t>
-          </w:r>
-          <w:proofErr w:type="spellEnd"/>
-          <w:r>
-            <w:rPr>
-              <w:rFonts w:ascii="Times New Roman" w:eastAsiaTheme="majorEastAsia" w:hAnsi="Times New Roman" w:cs="Times New Roman"/>
-              <w:sz w:val="28"/>
-              <w:szCs w:val="28"/>
-              <w:lang w:val="en-US"/>
-            </w:rPr>
-            <w:t xml:space="preserve">(expression3) &lt;&lt; </w:t>
-          </w:r>
-          <w:proofErr w:type="spellStart"/>
-          <w:r>
-            <w:rPr>
-              <w:rFonts w:ascii="Times New Roman" w:eastAsiaTheme="majorEastAsia" w:hAnsi="Times New Roman" w:cs="Times New Roman"/>
-              <w:sz w:val="28"/>
-              <w:szCs w:val="28"/>
-              <w:lang w:val="en-US"/>
-            </w:rPr>
-            <w:t>endl</w:t>
-          </w:r>
-          <w:proofErr w:type="spellEnd"/>
-          <w:r>
-            <w:rPr>
-              <w:rFonts w:ascii="Times New Roman" w:eastAsiaTheme="majorEastAsia" w:hAnsi="Times New Roman" w:cs="Times New Roman"/>
-              <w:sz w:val="28"/>
-              <w:szCs w:val="28"/>
-              <w:lang w:val="en-US"/>
-            </w:rPr>
-            <w:t>;</w:t>
-          </w:r>
-        </w:p>
-        <w:p>
-          <w:pPr>
-            <w:rPr>
-              <w:rFonts w:ascii="Times New Roman" w:eastAsiaTheme="majorEastAsia" w:hAnsi="Times New Roman" w:cs="Times New Roman"/>
-              <w:sz w:val="28"/>
-              <w:szCs w:val="28"/>
-              <w:lang w:val="en-US"/>
-            </w:rPr>
-          </w:pPr>
-          <w:r>
-            <w:rPr>
-              <w:rFonts w:ascii="Times New Roman" w:eastAsiaTheme="majorEastAsia" w:hAnsi="Times New Roman" w:cs="Times New Roman"/>
-              <w:sz w:val="28"/>
-              <w:szCs w:val="28"/>
-              <w:lang w:val="en-US"/>
-            </w:rPr>
-            <w:tab/>
-          </w:r>
-          <w:proofErr w:type="spellStart"/>
-          <w:r>
-            <w:rPr>
-              <w:rFonts w:ascii="Times New Roman" w:eastAsiaTheme="majorEastAsia" w:hAnsi="Times New Roman" w:cs="Times New Roman"/>
-              <w:sz w:val="28"/>
-              <w:szCs w:val="28"/>
-              <w:lang w:val="en-US"/>
-            </w:rPr>
-            <w:t>cout</w:t>
-          </w:r>
-          <w:proofErr w:type="spellEnd"/>
-          <w:r>
-            <w:rPr>
-              <w:rFonts w:ascii="Times New Roman" w:eastAsiaTheme="majorEastAsia" w:hAnsi="Times New Roman" w:cs="Times New Roman"/>
-              <w:sz w:val="28"/>
-              <w:szCs w:val="28"/>
-              <w:lang w:val="en-US"/>
-            </w:rPr>
-            <w:t xml:space="preserve"> &lt;&lt; </w:t>
-          </w:r>
-          <w:proofErr w:type="spellStart"/>
-          <w:r>
-            <w:rPr>
-              <w:rFonts w:ascii="Times New Roman" w:eastAsiaTheme="majorEastAsia" w:hAnsi="Times New Roman" w:cs="Times New Roman"/>
-              <w:sz w:val="28"/>
-              <w:szCs w:val="28"/>
-              <w:lang w:val="en-US"/>
-            </w:rPr>
-            <w:t>solveOPZ</w:t>
-          </w:r>
-          <w:proofErr w:type="spellEnd"/>
-          <w:r>
-            <w:rPr>
-              <w:rFonts w:ascii="Times New Roman" w:eastAsiaTheme="majorEastAsia" w:hAnsi="Times New Roman" w:cs="Times New Roman"/>
-              <w:sz w:val="28"/>
-              <w:szCs w:val="28"/>
-              <w:lang w:val="en-US"/>
-            </w:rPr>
-            <w:t xml:space="preserve">(expression4) &lt;&lt; </w:t>
-          </w:r>
-          <w:proofErr w:type="spellStart"/>
-          <w:r>
-            <w:rPr>
-              <w:rFonts w:ascii="Times New Roman" w:eastAsiaTheme="majorEastAsia" w:hAnsi="Times New Roman" w:cs="Times New Roman"/>
-              <w:sz w:val="28"/>
-              <w:szCs w:val="28"/>
-              <w:lang w:val="en-US"/>
-            </w:rPr>
-            <w:t>endl</w:t>
-          </w:r>
-          <w:proofErr w:type="spellEnd"/>
-          <w:r>
-            <w:rPr>
-              <w:rFonts w:ascii="Times New Roman" w:eastAsiaTheme="majorEastAsia" w:hAnsi="Times New Roman" w:cs="Times New Roman"/>
-              <w:sz w:val="28"/>
-              <w:szCs w:val="28"/>
-              <w:lang w:val="en-US"/>
-            </w:rPr>
-            <w:t>;</w:t>
-          </w:r>
-        </w:p>
-        <w:p>
-          <w:pPr>
-            <w:rPr>
-              <w:rFonts w:ascii="Times New Roman" w:eastAsiaTheme="majorEastAsia" w:hAnsi="Times New Roman" w:cs="Times New Roman"/>
-              <w:sz w:val="28"/>
-              <w:szCs w:val="28"/>
-              <w:lang w:val="en-US"/>
-            </w:rPr>
-          </w:pPr>
-        </w:p>
-        <w:p>
-          <w:pPr>
-            <w:rPr>
-              <w:rFonts w:ascii="Times New Roman" w:eastAsiaTheme="majorEastAsia" w:hAnsi="Times New Roman" w:cs="Times New Roman"/>
-              <w:sz w:val="28"/>
-              <w:szCs w:val="28"/>
-              <w:lang w:val="en-US"/>
-            </w:rPr>
-          </w:pPr>
-          <w:r>
-            <w:rPr>
-              <w:rFonts w:ascii="Times New Roman" w:eastAsiaTheme="majorEastAsia" w:hAnsi="Times New Roman" w:cs="Times New Roman"/>
-              <w:sz w:val="28"/>
-              <w:szCs w:val="28"/>
-              <w:lang w:val="en-US"/>
-            </w:rPr>
-            <w:tab/>
-            <w:t>if (</w:t>
-          </w:r>
-          <w:proofErr w:type="spellStart"/>
-          <w:r>
-            <w:rPr>
-              <w:rFonts w:ascii="Times New Roman" w:eastAsiaTheme="majorEastAsia" w:hAnsi="Times New Roman" w:cs="Times New Roman"/>
-              <w:sz w:val="28"/>
-              <w:szCs w:val="28"/>
-              <w:lang w:val="en-US"/>
-            </w:rPr>
-            <w:t>solveOPZ</w:t>
-          </w:r>
-          <w:proofErr w:type="spellEnd"/>
-          <w:r>
-            <w:rPr>
-              <w:rFonts w:ascii="Times New Roman" w:eastAsiaTheme="majorEastAsia" w:hAnsi="Times New Roman" w:cs="Times New Roman"/>
-              <w:sz w:val="28"/>
-              <w:szCs w:val="28"/>
-              <w:lang w:val="en-US"/>
-            </w:rPr>
-            <w:t>(expression1) == 4) {</w:t>
-          </w:r>
-        </w:p>
-        <w:p>
-          <w:pPr>
-            <w:rPr>
-              <w:rFonts w:ascii="Times New Roman" w:eastAsiaTheme="majorEastAsia" w:hAnsi="Times New Roman" w:cs="Times New Roman"/>
-              <w:sz w:val="28"/>
-              <w:szCs w:val="28"/>
-              <w:lang w:val="en-US"/>
-            </w:rPr>
-          </w:pPr>
-          <w:r>
-            <w:rPr>
-              <w:rFonts w:ascii="Times New Roman" w:eastAsiaTheme="majorEastAsia" w:hAnsi="Times New Roman" w:cs="Times New Roman"/>
-              <w:sz w:val="28"/>
-              <w:szCs w:val="28"/>
-              <w:lang w:val="en-US"/>
-            </w:rPr>
-            <w:tab/>
-          </w:r>
-          <w:r>
-            <w:rPr>
-              <w:rFonts w:ascii="Times New Roman" w:eastAsiaTheme="majorEastAsia" w:hAnsi="Times New Roman" w:cs="Times New Roman"/>
-              <w:sz w:val="28"/>
-              <w:szCs w:val="28"/>
-              <w:lang w:val="en-US"/>
-            </w:rPr>
-            <w:tab/>
-          </w:r>
-          <w:proofErr w:type="spellStart"/>
-          <w:r>
-            <w:rPr>
-              <w:rFonts w:ascii="Times New Roman" w:eastAsiaTheme="majorEastAsia" w:hAnsi="Times New Roman" w:cs="Times New Roman"/>
-              <w:sz w:val="28"/>
-              <w:szCs w:val="28"/>
-              <w:lang w:val="en-US"/>
-            </w:rPr>
-            <w:t>cout</w:t>
-          </w:r>
-          <w:proofErr w:type="spellEnd"/>
-          <w:r>
-            <w:rPr>
-              <w:rFonts w:ascii="Times New Roman" w:eastAsiaTheme="majorEastAsia" w:hAnsi="Times New Roman" w:cs="Times New Roman"/>
-              <w:sz w:val="28"/>
-              <w:szCs w:val="28"/>
-              <w:lang w:val="en-US"/>
-            </w:rPr>
-            <w:t xml:space="preserve"> &lt;&lt; "Test 1 passed" &lt;&lt; </w:t>
-          </w:r>
-          <w:proofErr w:type="spellStart"/>
-          <w:r>
-            <w:rPr>
-              <w:rFonts w:ascii="Times New Roman" w:eastAsiaTheme="majorEastAsia" w:hAnsi="Times New Roman" w:cs="Times New Roman"/>
-              <w:sz w:val="28"/>
-              <w:szCs w:val="28"/>
-              <w:lang w:val="en-US"/>
-            </w:rPr>
-            <w:t>endl</w:t>
-          </w:r>
-          <w:proofErr w:type="spellEnd"/>
-          <w:r>
-            <w:rPr>
-              <w:rFonts w:ascii="Times New Roman" w:eastAsiaTheme="majorEastAsia" w:hAnsi="Times New Roman" w:cs="Times New Roman"/>
-              <w:sz w:val="28"/>
-              <w:szCs w:val="28"/>
-              <w:lang w:val="en-US"/>
-            </w:rPr>
-            <w:t>;</w:t>
-          </w:r>
-        </w:p>
-        <w:p>
-          <w:pPr>
-            <w:rPr>
-              <w:rFonts w:ascii="Times New Roman" w:eastAsiaTheme="majorEastAsia" w:hAnsi="Times New Roman" w:cs="Times New Roman"/>
-              <w:sz w:val="28"/>
-              <w:szCs w:val="28"/>
-              <w:lang w:val="en-US"/>
-            </w:rPr>
-          </w:pPr>
-          <w:r>
-            <w:rPr>
-              <w:rFonts w:ascii="Times New Roman" w:eastAsiaTheme="majorEastAsia" w:hAnsi="Times New Roman" w:cs="Times New Roman"/>
-              <w:sz w:val="28"/>
-              <w:szCs w:val="28"/>
-              <w:lang w:val="en-US"/>
-            </w:rPr>
-            <w:tab/>
-            <w:t>}</w:t>
-          </w:r>
-        </w:p>
-        <w:p>
-          <w:pPr>
-            <w:rPr>
-              <w:rFonts w:ascii="Times New Roman" w:eastAsiaTheme="majorEastAsia" w:hAnsi="Times New Roman" w:cs="Times New Roman"/>
-              <w:sz w:val="28"/>
-              <w:szCs w:val="28"/>
-              <w:lang w:val="en-US"/>
-            </w:rPr>
-          </w:pPr>
-          <w:r>
-            <w:rPr>
-              <w:rFonts w:ascii="Times New Roman" w:eastAsiaTheme="majorEastAsia" w:hAnsi="Times New Roman" w:cs="Times New Roman"/>
-              <w:sz w:val="28"/>
-              <w:szCs w:val="28"/>
-              <w:lang w:val="en-US"/>
-            </w:rPr>
-            <w:tab/>
-            <w:t>else {</w:t>
-          </w:r>
-        </w:p>
-        <w:p>
-          <w:pPr>
-            <w:rPr>
-              <w:rFonts w:ascii="Times New Roman" w:eastAsiaTheme="majorEastAsia" w:hAnsi="Times New Roman" w:cs="Times New Roman"/>
-              <w:sz w:val="28"/>
-              <w:szCs w:val="28"/>
-              <w:lang w:val="en-US"/>
-            </w:rPr>
-          </w:pPr>
-          <w:r>
-            <w:rPr>
-              <w:rFonts w:ascii="Times New Roman" w:eastAsiaTheme="majorEastAsia" w:hAnsi="Times New Roman" w:cs="Times New Roman"/>
-              <w:sz w:val="28"/>
-              <w:szCs w:val="28"/>
-              <w:lang w:val="en-US"/>
-            </w:rPr>
-            <w:tab/>
-          </w:r>
-          <w:r>
-            <w:rPr>
-              <w:rFonts w:ascii="Times New Roman" w:eastAsiaTheme="majorEastAsia" w:hAnsi="Times New Roman" w:cs="Times New Roman"/>
-              <w:sz w:val="28"/>
-              <w:szCs w:val="28"/>
-              <w:lang w:val="en-US"/>
-            </w:rPr>
-            <w:tab/>
-          </w:r>
-          <w:proofErr w:type="spellStart"/>
-          <w:r>
-            <w:rPr>
-              <w:rFonts w:ascii="Times New Roman" w:eastAsiaTheme="majorEastAsia" w:hAnsi="Times New Roman" w:cs="Times New Roman"/>
-              <w:sz w:val="28"/>
-              <w:szCs w:val="28"/>
-              <w:lang w:val="en-US"/>
-            </w:rPr>
-            <w:t>cout</w:t>
-          </w:r>
-          <w:proofErr w:type="spellEnd"/>
-          <w:r>
-            <w:rPr>
-              <w:rFonts w:ascii="Times New Roman" w:eastAsiaTheme="majorEastAsia" w:hAnsi="Times New Roman" w:cs="Times New Roman"/>
-              <w:sz w:val="28"/>
-              <w:szCs w:val="28"/>
-              <w:lang w:val="en-US"/>
-            </w:rPr>
-            <w:t xml:space="preserve"> &lt;&lt; "Test 1 failed" &lt;&lt; </w:t>
-          </w:r>
-          <w:proofErr w:type="spellStart"/>
-          <w:r>
-            <w:rPr>
-              <w:rFonts w:ascii="Times New Roman" w:eastAsiaTheme="majorEastAsia" w:hAnsi="Times New Roman" w:cs="Times New Roman"/>
-              <w:sz w:val="28"/>
-              <w:szCs w:val="28"/>
-              <w:lang w:val="en-US"/>
-            </w:rPr>
-            <w:t>endl</w:t>
-          </w:r>
-          <w:proofErr w:type="spellEnd"/>
-          <w:r>
-            <w:rPr>
-              <w:rFonts w:ascii="Times New Roman" w:eastAsiaTheme="majorEastAsia" w:hAnsi="Times New Roman" w:cs="Times New Roman"/>
-              <w:sz w:val="28"/>
-              <w:szCs w:val="28"/>
-              <w:lang w:val="en-US"/>
-            </w:rPr>
-            <w:t>;</w:t>
-          </w:r>
-        </w:p>
-        <w:p>
-          <w:pPr>
-            <w:rPr>
-              <w:rFonts w:ascii="Times New Roman" w:eastAsiaTheme="majorEastAsia" w:hAnsi="Times New Roman" w:cs="Times New Roman"/>
-              <w:sz w:val="28"/>
-              <w:szCs w:val="28"/>
-              <w:lang w:val="en-US"/>
-            </w:rPr>
-          </w:pPr>
-          <w:r>
-            <w:rPr>
-              <w:rFonts w:ascii="Times New Roman" w:eastAsiaTheme="majorEastAsia" w:hAnsi="Times New Roman" w:cs="Times New Roman"/>
-              <w:sz w:val="28"/>
-              <w:szCs w:val="28"/>
-              <w:lang w:val="en-US"/>
-            </w:rPr>
-            <w:tab/>
-            <w:t>}</w:t>
-          </w:r>
-        </w:p>
-        <w:p>
-          <w:pPr>
-            <w:rPr>
-              <w:rFonts w:ascii="Times New Roman" w:eastAsiaTheme="majorEastAsia" w:hAnsi="Times New Roman" w:cs="Times New Roman"/>
-              <w:sz w:val="28"/>
-              <w:szCs w:val="28"/>
-              <w:lang w:val="en-US"/>
-            </w:rPr>
-          </w:pPr>
-        </w:p>
-        <w:p>
-          <w:pPr>
-            <w:rPr>
-              <w:rFonts w:ascii="Times New Roman" w:eastAsiaTheme="majorEastAsia" w:hAnsi="Times New Roman" w:cs="Times New Roman"/>
-              <w:sz w:val="28"/>
-              <w:szCs w:val="28"/>
-              <w:lang w:val="en-US"/>
-            </w:rPr>
-          </w:pPr>
-          <w:r>
-            <w:rPr>
-              <w:rFonts w:ascii="Times New Roman" w:eastAsiaTheme="majorEastAsia" w:hAnsi="Times New Roman" w:cs="Times New Roman"/>
-              <w:sz w:val="28"/>
-              <w:szCs w:val="28"/>
-              <w:lang w:val="en-US"/>
-            </w:rPr>
-            <w:tab/>
-            <w:t>if (</w:t>
-          </w:r>
-          <w:proofErr w:type="spellStart"/>
-          <w:r>
-            <w:rPr>
-              <w:rFonts w:ascii="Times New Roman" w:eastAsiaTheme="majorEastAsia" w:hAnsi="Times New Roman" w:cs="Times New Roman"/>
-              <w:sz w:val="28"/>
-              <w:szCs w:val="28"/>
-              <w:lang w:val="en-US"/>
-            </w:rPr>
-            <w:t>solveOPZ</w:t>
-          </w:r>
-          <w:proofErr w:type="spellEnd"/>
-          <w:r>
-            <w:rPr>
-              <w:rFonts w:ascii="Times New Roman" w:eastAsiaTheme="majorEastAsia" w:hAnsi="Times New Roman" w:cs="Times New Roman"/>
-              <w:sz w:val="28"/>
-              <w:szCs w:val="28"/>
-              <w:lang w:val="en-US"/>
-            </w:rPr>
-            <w:t>(expression2) == 50) {</w:t>
-          </w:r>
-        </w:p>
-        <w:p>
-          <w:pPr>
-            <w:rPr>
-              <w:rFonts w:ascii="Times New Roman" w:eastAsiaTheme="majorEastAsia" w:hAnsi="Times New Roman" w:cs="Times New Roman"/>
-              <w:sz w:val="28"/>
-              <w:szCs w:val="28"/>
-              <w:lang w:val="en-US"/>
-            </w:rPr>
-          </w:pPr>
-          <w:r>
-            <w:rPr>
-              <w:rFonts w:ascii="Times New Roman" w:eastAsiaTheme="majorEastAsia" w:hAnsi="Times New Roman" w:cs="Times New Roman"/>
-              <w:sz w:val="28"/>
-              <w:szCs w:val="28"/>
-              <w:lang w:val="en-US"/>
-            </w:rPr>
-            <w:tab/>
-          </w:r>
-          <w:r>
-            <w:rPr>
-              <w:rFonts w:ascii="Times New Roman" w:eastAsiaTheme="majorEastAsia" w:hAnsi="Times New Roman" w:cs="Times New Roman"/>
-              <w:sz w:val="28"/>
-              <w:szCs w:val="28"/>
-              <w:lang w:val="en-US"/>
-            </w:rPr>
-            <w:tab/>
-          </w:r>
-          <w:proofErr w:type="spellStart"/>
-          <w:r>
-            <w:rPr>
-              <w:rFonts w:ascii="Times New Roman" w:eastAsiaTheme="majorEastAsia" w:hAnsi="Times New Roman" w:cs="Times New Roman"/>
-              <w:sz w:val="28"/>
-              <w:szCs w:val="28"/>
-              <w:lang w:val="en-US"/>
-            </w:rPr>
-            <w:t>cout</w:t>
-          </w:r>
-          <w:proofErr w:type="spellEnd"/>
-          <w:r>
-            <w:rPr>
-              <w:rFonts w:ascii="Times New Roman" w:eastAsiaTheme="majorEastAsia" w:hAnsi="Times New Roman" w:cs="Times New Roman"/>
-              <w:sz w:val="28"/>
-              <w:szCs w:val="28"/>
-              <w:lang w:val="en-US"/>
-            </w:rPr>
-            <w:t xml:space="preserve"> &lt;&lt; "Test 2 passed" &lt;&lt; </w:t>
-          </w:r>
-          <w:proofErr w:type="spellStart"/>
-          <w:r>
-            <w:rPr>
-              <w:rFonts w:ascii="Times New Roman" w:eastAsiaTheme="majorEastAsia" w:hAnsi="Times New Roman" w:cs="Times New Roman"/>
-              <w:sz w:val="28"/>
-              <w:szCs w:val="28"/>
-              <w:lang w:val="en-US"/>
-            </w:rPr>
-            <w:t>endl</w:t>
-          </w:r>
-          <w:proofErr w:type="spellEnd"/>
-          <w:r>
-            <w:rPr>
-              <w:rFonts w:ascii="Times New Roman" w:eastAsiaTheme="majorEastAsia" w:hAnsi="Times New Roman" w:cs="Times New Roman"/>
-              <w:sz w:val="28"/>
-              <w:szCs w:val="28"/>
-              <w:lang w:val="en-US"/>
-            </w:rPr>
-            <w:t>;</w:t>
-          </w:r>
-        </w:p>
-        <w:p>
-          <w:pPr>
-            <w:rPr>
-              <w:rFonts w:ascii="Times New Roman" w:eastAsiaTheme="majorEastAsia" w:hAnsi="Times New Roman" w:cs="Times New Roman"/>
-              <w:sz w:val="28"/>
-              <w:szCs w:val="28"/>
-              <w:lang w:val="en-US"/>
-            </w:rPr>
-          </w:pPr>
-          <w:r>
-            <w:rPr>
-              <w:rFonts w:ascii="Times New Roman" w:eastAsiaTheme="majorEastAsia" w:hAnsi="Times New Roman" w:cs="Times New Roman"/>
-              <w:sz w:val="28"/>
-              <w:szCs w:val="28"/>
-              <w:lang w:val="en-US"/>
-            </w:rPr>
-            <w:tab/>
-            <w:t>}</w:t>
-          </w:r>
-        </w:p>
-        <w:p>
-          <w:pPr>
-            <w:rPr>
-              <w:rFonts w:ascii="Times New Roman" w:eastAsiaTheme="majorEastAsia" w:hAnsi="Times New Roman" w:cs="Times New Roman"/>
-              <w:sz w:val="28"/>
-              <w:szCs w:val="28"/>
-              <w:lang w:val="en-US"/>
-            </w:rPr>
-          </w:pPr>
-          <w:r>
-            <w:rPr>
-              <w:rFonts w:ascii="Times New Roman" w:eastAsiaTheme="majorEastAsia" w:hAnsi="Times New Roman" w:cs="Times New Roman"/>
-              <w:sz w:val="28"/>
-              <w:szCs w:val="28"/>
-              <w:lang w:val="en-US"/>
-            </w:rPr>
-            <w:tab/>
-            <w:t>else {</w:t>
-          </w:r>
-        </w:p>
-        <w:p>
-          <w:pPr>
-            <w:rPr>
-              <w:rFonts w:ascii="Times New Roman" w:eastAsiaTheme="majorEastAsia" w:hAnsi="Times New Roman" w:cs="Times New Roman"/>
-              <w:sz w:val="28"/>
-              <w:szCs w:val="28"/>
-              <w:lang w:val="en-US"/>
-            </w:rPr>
-          </w:pPr>
-          <w:r>
-            <w:rPr>
-              <w:rFonts w:ascii="Times New Roman" w:eastAsiaTheme="majorEastAsia" w:hAnsi="Times New Roman" w:cs="Times New Roman"/>
-              <w:sz w:val="28"/>
-              <w:szCs w:val="28"/>
-              <w:lang w:val="en-US"/>
-            </w:rPr>
-            <w:tab/>
-          </w:r>
-          <w:r>
-            <w:rPr>
-              <w:rFonts w:ascii="Times New Roman" w:eastAsiaTheme="majorEastAsia" w:hAnsi="Times New Roman" w:cs="Times New Roman"/>
-              <w:sz w:val="28"/>
-              <w:szCs w:val="28"/>
-              <w:lang w:val="en-US"/>
-            </w:rPr>
-            <w:tab/>
-          </w:r>
-          <w:proofErr w:type="spellStart"/>
-          <w:r>
-            <w:rPr>
-              <w:rFonts w:ascii="Times New Roman" w:eastAsiaTheme="majorEastAsia" w:hAnsi="Times New Roman" w:cs="Times New Roman"/>
-              <w:sz w:val="28"/>
-              <w:szCs w:val="28"/>
-              <w:lang w:val="en-US"/>
-            </w:rPr>
-            <w:t>cout</w:t>
-          </w:r>
-          <w:proofErr w:type="spellEnd"/>
-          <w:r>
-            <w:rPr>
-              <w:rFonts w:ascii="Times New Roman" w:eastAsiaTheme="majorEastAsia" w:hAnsi="Times New Roman" w:cs="Times New Roman"/>
-              <w:sz w:val="28"/>
-              <w:szCs w:val="28"/>
-              <w:lang w:val="en-US"/>
-            </w:rPr>
-            <w:t xml:space="preserve"> &lt;&lt; "Test 2 failed" &lt;&lt; </w:t>
-          </w:r>
-          <w:proofErr w:type="spellStart"/>
-          <w:r>
-            <w:rPr>
-              <w:rFonts w:ascii="Times New Roman" w:eastAsiaTheme="majorEastAsia" w:hAnsi="Times New Roman" w:cs="Times New Roman"/>
-              <w:sz w:val="28"/>
-              <w:szCs w:val="28"/>
-              <w:lang w:val="en-US"/>
-            </w:rPr>
-            <w:t>endl</w:t>
-          </w:r>
-          <w:proofErr w:type="spellEnd"/>
-          <w:r>
-            <w:rPr>
-              <w:rFonts w:ascii="Times New Roman" w:eastAsiaTheme="majorEastAsia" w:hAnsi="Times New Roman" w:cs="Times New Roman"/>
-              <w:sz w:val="28"/>
-              <w:szCs w:val="28"/>
-              <w:lang w:val="en-US"/>
-            </w:rPr>
-            <w:t>;</w:t>
-          </w:r>
-        </w:p>
-        <w:p>
-          <w:pPr>
-            <w:rPr>
-              <w:rFonts w:ascii="Times New Roman" w:eastAsiaTheme="majorEastAsia" w:hAnsi="Times New Roman" w:cs="Times New Roman"/>
-              <w:sz w:val="28"/>
-              <w:szCs w:val="28"/>
-              <w:lang w:val="en-US"/>
-            </w:rPr>
-          </w:pPr>
-          <w:r>
-            <w:rPr>
-              <w:rFonts w:ascii="Times New Roman" w:eastAsiaTheme="majorEastAsia" w:hAnsi="Times New Roman" w:cs="Times New Roman"/>
-              <w:sz w:val="28"/>
-              <w:szCs w:val="28"/>
-              <w:lang w:val="en-US"/>
-            </w:rPr>
-            <w:tab/>
-            <w:t>}</w:t>
-          </w:r>
-        </w:p>
-        <w:p>
-          <w:pPr>
-            <w:rPr>
-              <w:rFonts w:ascii="Times New Roman" w:eastAsiaTheme="majorEastAsia" w:hAnsi="Times New Roman" w:cs="Times New Roman"/>
-              <w:sz w:val="28"/>
-              <w:szCs w:val="28"/>
-              <w:lang w:val="en-US"/>
-            </w:rPr>
-          </w:pPr>
-        </w:p>
-        <w:p>
-          <w:pPr>
-            <w:rPr>
-              <w:rFonts w:ascii="Times New Roman" w:eastAsiaTheme="majorEastAsia" w:hAnsi="Times New Roman" w:cs="Times New Roman"/>
-              <w:sz w:val="28"/>
-              <w:szCs w:val="28"/>
-              <w:lang w:val="en-US"/>
-            </w:rPr>
-          </w:pPr>
-          <w:r>
-            <w:rPr>
-              <w:rFonts w:ascii="Times New Roman" w:eastAsiaTheme="majorEastAsia" w:hAnsi="Times New Roman" w:cs="Times New Roman"/>
-              <w:sz w:val="28"/>
-              <w:szCs w:val="28"/>
-              <w:lang w:val="en-US"/>
-            </w:rPr>
-            <w:tab/>
-            <w:t>if (</w:t>
-          </w:r>
-          <w:proofErr w:type="spellStart"/>
-          <w:r>
-            <w:rPr>
-              <w:rFonts w:ascii="Times New Roman" w:eastAsiaTheme="majorEastAsia" w:hAnsi="Times New Roman" w:cs="Times New Roman"/>
-              <w:sz w:val="28"/>
-              <w:szCs w:val="28"/>
-              <w:lang w:val="en-US"/>
-            </w:rPr>
-            <w:t>solveOPZ</w:t>
-          </w:r>
-          <w:proofErr w:type="spellEnd"/>
-          <w:r>
-            <w:rPr>
-              <w:rFonts w:ascii="Times New Roman" w:eastAsiaTheme="majorEastAsia" w:hAnsi="Times New Roman" w:cs="Times New Roman"/>
-              <w:sz w:val="28"/>
-              <w:szCs w:val="28"/>
-              <w:lang w:val="en-US"/>
-            </w:rPr>
             <w:t>(expression3) == 32) {</w:t>
           </w:r>
         </w:p>
@@ -8587,7 +8739,6 @@
               <w:szCs w:val="28"/>
               <w:lang w:val="en-US"/>
             </w:rPr>
-            <w:lastRenderedPageBreak/>
             <w:tab/>
           </w:r>
           <w:r>
@@ -9513,7 +9664,7 @@
               <w:rFonts w:ascii="Times New Roman" w:hAnsi="Times New Roman" w:cs="Times New Roman"/>
               <w:sz w:val="28"/>
               <w:szCs w:val="28"/>
-              <w:lang w:val="en-US"/>
+              <w:lang w:val="ru-RU"/>
             </w:rPr>
           </w:pPr>
           <w:r>
@@ -9562,7 +9713,7 @@
               <w:noProof/>
               <w:sz w:val="28"/>
               <w:szCs w:val="28"/>
-              <w:lang w:val="en-US"/>
+              <w:lang w:val="ru-RU"/>
             </w:rPr>
             <w:t xml:space="preserve"> </w:t>
           </w:r>
@@ -9573,7 +9724,7 @@
               <w:rFonts w:ascii="Times New Roman" w:hAnsi="Times New Roman" w:cs="Times New Roman"/>
               <w:sz w:val="28"/>
               <w:szCs w:val="28"/>
-              <w:lang w:val="en-US"/>
+              <w:lang w:val="ru-RU"/>
             </w:rPr>
           </w:pPr>
         </w:p>
@@ -9696,6 +9847,7 @@
       <w:r>
         <w:rPr>
           <w:rFonts w:ascii="Times New Roman" w:hAnsi="Times New Roman" w:cs="Times New Roman"/>
+          <w:noProof/>
           <w:color w:val="D1D5DB"/>
           <w:sz w:val="28"/>
           <w:szCs w:val="28"/>
@@ -9772,15 +9924,16 @@
       <w:r>
         <w:rPr>
           <w:rFonts w:ascii="Times New Roman" w:hAnsi="Times New Roman" w:cs="Times New Roman"/>
+          <w:noProof/>
           <w:sz w:val="28"/>
           <w:szCs w:val="28"/>
           <w:lang w:val="ru-RU"/>
         </w:rPr>
         <w:drawing>
-          <wp:inline distT="0" distB="0" distL="0" distR="0" wp14:anchorId="0F4FC1FF" wp14:editId="01D1FA01">
-            <wp:extent cx="685896" cy="1886213"/>
+          <wp:inline distT="0" distB="0" distL="0" distR="0" wp14:anchorId="38AA80DD" wp14:editId="001E6672">
+            <wp:extent cx="552527" cy="838317"/>
             <wp:effectExtent l="0" t="0" r="0" b="0"/>
-            <wp:docPr id="3" name="Рисунок 3"/>
+            <wp:docPr id="4" name="Рисунок 4"/>
             <wp:cNvGraphicFramePr>
               <a:graphicFrameLocks xmlns:a="http://schemas.openxmlformats.org/drawingml/2006/main" noChangeAspect="1"/>
             </wp:cNvGraphicFramePr>
@@ -9800,7 +9953,7 @@
                   <pic:spPr>
                     <a:xfrm>
                       <a:off x="0" y="0"/>
-                      <a:ext cx="685896" cy="1886213"/>
+                      <a:ext cx="552527" cy="838317"/>
                     </a:xfrm>
                     <a:prstGeom prst="rect">
                       <a:avLst/>

</xml_diff>